<commit_message>
Added things to do
</commit_message>
<xml_diff>
--- a/Dokumenter/To do - liste.docx
+++ b/Dokumenter/To do - liste.docx
@@ -290,6 +290,74 @@
         </w:rPr>
         <w:t xml:space="preserve">Endre posisjonslogikken. Posisjonen skal endre seg når den er i etasje (til etasjen den er i) og i det den forlater etasjen. Den bruker da motorretningen til å avgjøre om den er over eller under etasjen den var i. </w:t>
       </w:r>
+    </w:p>
+    <w:p>
+      <w:pPr>
+        <w:pStyle w:val="Listeavsnitt"/>
+        <w:numPr>
+          <w:ilvl w:val="0"/>
+          <w:numId w:val="1"/>
+        </w:numPr>
+        <w:spacing w:line="480" w:lineRule="auto"/>
+        <w:ind w:left="714" w:hanging="357"/>
+        <w:rPr>
+          <w:lang w:val="nb-NO"/>
+        </w:rPr>
+      </w:pPr>
+      <w:r>
+        <w:rPr>
+          <w:lang w:val="nb-NO"/>
+        </w:rPr>
+        <w:t xml:space="preserve">Legge inn </w:t>
+      </w:r>
+      <w:proofErr w:type="spellStart"/>
+      <w:r>
+        <w:rPr>
+          <w:lang w:val="nb-NO"/>
+        </w:rPr>
+        <w:t>Emergency</w:t>
+      </w:r>
+      <w:proofErr w:type="spellEnd"/>
+      <w:r>
+        <w:rPr>
+          <w:lang w:val="nb-NO"/>
+        </w:rPr>
+        <w:t xml:space="preserve"> Stop-tilstand???: Inn når stoppknapp trykkes og ut når stoppknapp slippes</w:t>
+      </w:r>
+    </w:p>
+    <w:p>
+      <w:pPr>
+        <w:pStyle w:val="Listeavsnitt"/>
+        <w:numPr>
+          <w:ilvl w:val="0"/>
+          <w:numId w:val="1"/>
+        </w:numPr>
+        <w:spacing w:line="480" w:lineRule="auto"/>
+        <w:ind w:left="714" w:hanging="357"/>
+        <w:rPr>
+          <w:lang w:val="nb-NO"/>
+        </w:rPr>
+      </w:pPr>
+      <w:r>
+        <w:rPr>
+          <w:lang w:val="nb-NO"/>
+        </w:rPr>
+        <w:t xml:space="preserve">Endre plassering av funksjoner </w:t>
+      </w:r>
+      <w:proofErr w:type="spellStart"/>
+      <w:r>
+        <w:rPr>
+          <w:lang w:val="nb-NO"/>
+        </w:rPr>
+        <w:t>ihht</w:t>
+      </w:r>
+      <w:proofErr w:type="spellEnd"/>
+      <w:r>
+        <w:rPr>
+          <w:lang w:val="nb-NO"/>
+        </w:rPr>
+        <w:t xml:space="preserve"> tips fra time med Kolbjørn</w:t>
+      </w:r>
       <w:bookmarkStart w:id="0" w:name="_GoBack"/>
       <w:bookmarkEnd w:id="0"/>
     </w:p>
@@ -497,6 +565,7 @@
         <w:rPr>
           <w:lang w:val="nb-NO"/>
         </w:rPr>
+        <w:lastRenderedPageBreak/>
         <w:t xml:space="preserve">Kan ikke motta før </w:t>
       </w:r>
       <w:proofErr w:type="spellStart"/>
@@ -548,7 +617,6 @@
           <w:highlight w:val="green"/>
           <w:lang w:val="nb-NO"/>
         </w:rPr>
-        <w:lastRenderedPageBreak/>
         <w:t>Dersom stoppknappen trykkes mens dørene er åpne, må funksjonen hoppe ut av seg selv og starte “stå i ro i etasje”-tilstanden på nytt.</w:t>
       </w:r>
       <w:r>

</xml_diff>

<commit_message>
Added to the 'to do'list
</commit_message>
<xml_diff>
--- a/Dokumenter/To do - liste.docx
+++ b/Dokumenter/To do - liste.docx
@@ -440,8 +440,6 @@
           <w:lang w:val="nb-NO"/>
         </w:rPr>
       </w:pPr>
-      <w:bookmarkStart w:id="0" w:name="_GoBack"/>
-      <w:bookmarkEnd w:id="0"/>
       <w:r>
         <w:rPr>
           <w:lang w:val="nb-NO"/>
@@ -566,6 +564,62 @@
     </w:p>
     <w:p>
       <w:pPr>
+        <w:pStyle w:val="Listeavsnitt"/>
+        <w:numPr>
+          <w:ilvl w:val="0"/>
+          <w:numId w:val="1"/>
+        </w:numPr>
+        <w:spacing w:line="480" w:lineRule="auto"/>
+        <w:ind w:left="714" w:hanging="357"/>
+        <w:rPr>
+          <w:lang w:val="nb-NO"/>
+        </w:rPr>
+      </w:pPr>
+      <w:r>
+        <w:rPr>
+          <w:lang w:val="nb-NO"/>
+        </w:rPr>
+        <w:t xml:space="preserve">Fikse ett eller annet rundt </w:t>
+      </w:r>
+      <w:r>
+        <w:rPr>
+          <w:lang w:val="nb-NO"/>
+        </w:rPr>
+        <w:t xml:space="preserve">case </w:t>
+      </w:r>
+      <w:proofErr w:type="spellStart"/>
+      <w:r>
+        <w:rPr>
+          <w:lang w:val="nb-NO"/>
+        </w:rPr>
+        <w:t>AT_FLOOR</w:t>
+      </w:r>
+      <w:proofErr w:type="spellEnd"/>
+      <w:r>
+        <w:rPr>
+          <w:lang w:val="nb-NO"/>
+        </w:rPr>
+        <w:t xml:space="preserve"> i </w:t>
+      </w:r>
+      <w:proofErr w:type="spellStart"/>
+      <w:r>
+        <w:rPr>
+          <w:lang w:val="nb-NO"/>
+        </w:rPr>
+        <w:t>esm.c</w:t>
+      </w:r>
+      <w:proofErr w:type="spellEnd"/>
+      <w:r>
+        <w:rPr>
+          <w:lang w:val="nb-NO"/>
+        </w:rPr>
+        <w:t>. Noe gir feilmelding rundt der (manglende parentes eller noe)</w:t>
+      </w:r>
+      <w:bookmarkStart w:id="0" w:name="_GoBack"/>
+      <w:bookmarkEnd w:id="0"/>
+    </w:p>
+    <w:p>
+      <w:pPr>
         <w:rPr>
           <w:highlight w:val="green"/>
           <w:lang w:val="nb-NO"/>
@@ -622,445 +676,445 @@
         <w:rPr>
           <w:lang w:val="nb-NO"/>
         </w:rPr>
+        <w:t xml:space="preserve">Bevege seg mot bestilling: </w:t>
+      </w:r>
+    </w:p>
+    <w:p>
+      <w:pPr>
+        <w:ind w:firstLine="720"/>
+        <w:rPr>
+          <w:lang w:val="nb-NO"/>
+        </w:rPr>
+      </w:pPr>
+      <w:r>
+        <w:rPr>
+          <w:lang w:val="nb-NO"/>
+        </w:rPr>
+        <w:t xml:space="preserve"> </w:t>
+      </w:r>
+      <w:r>
+        <w:rPr>
+          <w:lang w:val="nb-NO"/>
+        </w:rPr>
+        <w:t>Posisjon</w:t>
+      </w:r>
+      <w:r>
+        <w:rPr>
+          <w:lang w:val="nb-NO"/>
+        </w:rPr>
+        <w:t xml:space="preserve"> – </w:t>
+      </w:r>
+      <w:proofErr w:type="spellStart"/>
+      <w:r>
+        <w:rPr>
+          <w:lang w:val="nb-NO"/>
+        </w:rPr>
+        <w:t>etasjenummer_på_bestilling</w:t>
+      </w:r>
+      <w:proofErr w:type="spellEnd"/>
+    </w:p>
+    <w:p>
+      <w:pPr>
+        <w:ind w:left="720" w:firstLine="720"/>
+        <w:rPr>
+          <w:lang w:val="nb-NO"/>
+        </w:rPr>
+      </w:pPr>
+      <w:r>
+        <w:rPr>
+          <w:lang w:val="nb-NO"/>
+        </w:rPr>
+        <w:t xml:space="preserve">Hvis &gt; 0: sett </w:t>
+      </w:r>
+      <w:proofErr w:type="spellStart"/>
+      <w:r>
+        <w:rPr>
+          <w:lang w:val="nb-NO"/>
+        </w:rPr>
+        <w:t>motorDirection</w:t>
+      </w:r>
+      <w:proofErr w:type="spellEnd"/>
+      <w:r>
+        <w:rPr>
+          <w:lang w:val="nb-NO"/>
+        </w:rPr>
+        <w:t xml:space="preserve"> = 1</w:t>
+      </w:r>
+    </w:p>
+    <w:p>
+      <w:pPr>
+        <w:ind w:left="720" w:firstLine="720"/>
+        <w:rPr>
+          <w:lang w:val="nb-NO"/>
+        </w:rPr>
+      </w:pPr>
+      <w:r>
+        <w:rPr>
+          <w:lang w:val="nb-NO"/>
+        </w:rPr>
+        <w:t>= 0</w:t>
+      </w:r>
+    </w:p>
+    <w:p>
+      <w:pPr>
+        <w:ind w:left="720" w:firstLine="720"/>
+        <w:rPr>
+          <w:lang w:val="nb-NO"/>
+        </w:rPr>
+      </w:pPr>
+      <w:r>
+        <w:rPr>
+          <w:lang w:val="nb-NO"/>
+        </w:rPr>
+        <w:t>&lt; 0 motor –1</w:t>
+      </w:r>
+    </w:p>
+    <w:p>
+      <w:pPr>
+        <w:rPr>
+          <w:lang w:val="nb-NO"/>
+        </w:rPr>
+      </w:pPr>
+    </w:p>
+    <w:p>
+      <w:pPr>
+        <w:rPr>
+          <w:lang w:val="nb-NO"/>
+        </w:rPr>
+      </w:pPr>
+      <w:proofErr w:type="spellStart"/>
+      <w:r>
+        <w:rPr>
+          <w:lang w:val="nb-NO"/>
+        </w:rPr>
+        <w:t>MottaBestillinger</w:t>
+      </w:r>
+      <w:proofErr w:type="spellEnd"/>
+      <w:r>
+        <w:rPr>
+          <w:lang w:val="nb-NO"/>
+        </w:rPr>
+        <w:t>:</w:t>
+      </w:r>
+    </w:p>
+    <w:p>
+      <w:pPr>
+        <w:ind w:firstLine="720"/>
+        <w:rPr>
+          <w:lang w:val="nb-NO"/>
+        </w:rPr>
+      </w:pPr>
+      <w:r>
+        <w:rPr>
+          <w:lang w:val="nb-NO"/>
+        </w:rPr>
+        <w:t>Kan ikke motta bestillinger mens stoppknapp er trykket</w:t>
+      </w:r>
+    </w:p>
+    <w:p>
+      <w:pPr>
+        <w:ind w:firstLine="720"/>
+        <w:rPr>
+          <w:lang w:val="nb-NO"/>
+        </w:rPr>
+      </w:pPr>
+      <w:r>
+        <w:rPr>
+          <w:lang w:val="nb-NO"/>
+        </w:rPr>
+        <w:t xml:space="preserve">Kan ikke motta før </w:t>
+      </w:r>
+      <w:proofErr w:type="spellStart"/>
+      <w:r>
+        <w:rPr>
+          <w:lang w:val="nb-NO"/>
+        </w:rPr>
+        <w:t>elev_init</w:t>
+      </w:r>
+      <w:proofErr w:type="spellEnd"/>
+      <w:r>
+        <w:rPr>
+          <w:lang w:val="nb-NO"/>
+        </w:rPr>
+        <w:t xml:space="preserve"> er ferdig</w:t>
+      </w:r>
+    </w:p>
+    <w:p>
+      <w:pPr>
+        <w:rPr>
+          <w:lang w:val="nb-NO"/>
+        </w:rPr>
+      </w:pPr>
+    </w:p>
+    <w:p>
+      <w:pPr>
+        <w:rPr>
+          <w:highlight w:val="green"/>
+          <w:lang w:val="nb-NO"/>
+        </w:rPr>
+      </w:pPr>
+      <w:r>
+        <w:rPr>
+          <w:highlight w:val="green"/>
+          <w:lang w:val="nb-NO"/>
+        </w:rPr>
+        <w:t>Stoppknappfunksjonalitet i etasje:</w:t>
+      </w:r>
+    </w:p>
+    <w:p>
+      <w:pPr>
+        <w:ind w:left="720"/>
+        <w:rPr>
+          <w:lang w:val="nb-NO"/>
+        </w:rPr>
+      </w:pPr>
+      <w:r>
+        <w:rPr>
+          <w:highlight w:val="green"/>
+          <w:lang w:val="nb-NO"/>
+        </w:rPr>
+        <w:t>Dersom stoppknappen trykkes mens dørene er åpne, må funksjonen hoppe ut av seg selv og starte “stå i ro i etasje”-tilstanden på nytt.</w:t>
+      </w:r>
+      <w:r>
+        <w:rPr>
+          <w:lang w:val="nb-NO"/>
+        </w:rPr>
+        <w:t xml:space="preserve"> </w:t>
+      </w:r>
+    </w:p>
+    <w:p>
+      <w:pPr>
+        <w:rPr>
+          <w:lang w:val="nb-NO"/>
+        </w:rPr>
+      </w:pPr>
+    </w:p>
+    <w:p>
+      <w:pPr>
+        <w:rPr>
+          <w:lang w:val="nb-NO"/>
+        </w:rPr>
+      </w:pPr>
+      <w:r>
+        <w:rPr>
+          <w:lang w:val="nb-NO"/>
+        </w:rPr>
+        <w:t>Matriselogikk:</w:t>
+      </w:r>
+    </w:p>
+    <w:p>
+      <w:pPr>
+        <w:ind w:firstLine="720"/>
+        <w:rPr>
+          <w:lang w:val="nb-NO"/>
+        </w:rPr>
+      </w:pPr>
+      <w:r>
+        <w:rPr>
+          <w:lang w:val="nb-NO"/>
+        </w:rPr>
+        <w:t>Vite hvilken etasje du starter i</w:t>
+      </w:r>
+    </w:p>
+    <w:p>
+      <w:pPr>
+        <w:ind w:firstLine="720"/>
+        <w:rPr>
+          <w:lang w:val="nb-NO"/>
+        </w:rPr>
+      </w:pPr>
+      <w:r>
+        <w:rPr>
+          <w:lang w:val="nb-NO"/>
+        </w:rPr>
+        <w:t>Hvilken retning du skal</w:t>
+      </w:r>
+    </w:p>
+    <w:p>
+      <w:pPr>
+        <w:ind w:firstLine="720"/>
+        <w:rPr>
+          <w:lang w:val="nb-NO"/>
+        </w:rPr>
+      </w:pPr>
+      <w:r>
+        <w:rPr>
+          <w:lang w:val="nb-NO"/>
+        </w:rPr>
+        <w:t>I etasje:</w:t>
+      </w:r>
+    </w:p>
+    <w:p>
+      <w:pPr>
+        <w:ind w:left="720" w:firstLine="720"/>
+        <w:rPr>
+          <w:lang w:val="nb-NO"/>
+        </w:rPr>
+      </w:pPr>
+      <w:r>
+        <w:rPr>
+          <w:lang w:val="nb-NO"/>
+        </w:rPr>
+        <w:t>Sjekk om det er noen prioriterte i den etasjen</w:t>
+      </w:r>
+    </w:p>
+    <w:p>
+      <w:pPr>
+        <w:ind w:left="720" w:firstLine="720"/>
+        <w:rPr>
+          <w:lang w:val="nb-NO"/>
+        </w:rPr>
+      </w:pPr>
+      <w:r>
+        <w:rPr>
+          <w:lang w:val="nb-NO"/>
+        </w:rPr>
+        <w:t>Sjekk om prioriterte i etasjer i motorretning</w:t>
+      </w:r>
+    </w:p>
+    <w:p>
+      <w:pPr>
+        <w:ind w:left="720" w:firstLine="720"/>
+        <w:rPr>
+          <w:lang w:val="nb-NO"/>
+        </w:rPr>
+      </w:pPr>
+      <w:r>
+        <w:rPr>
+          <w:lang w:val="nb-NO"/>
+        </w:rPr>
+        <w:t>Sjekk om ikke-prioriterte i etasjer i motorretning</w:t>
+      </w:r>
+    </w:p>
+    <w:p>
+      <w:pPr>
+        <w:ind w:left="720" w:firstLine="720"/>
+        <w:rPr>
+          <w:lang w:val="nb-NO"/>
+        </w:rPr>
+      </w:pPr>
+      <w:r>
+        <w:rPr>
+          <w:lang w:val="nb-NO"/>
+        </w:rPr>
+        <w:t>Sjekk om ikke-prioriterte i etasje</w:t>
+      </w:r>
+    </w:p>
+    <w:p>
+      <w:pPr>
+        <w:rPr>
+          <w:lang w:val="nb-NO"/>
+        </w:rPr>
+      </w:pPr>
+    </w:p>
+    <w:p>
+      <w:pPr>
+        <w:rPr>
+          <w:lang w:val="nb-NO"/>
+        </w:rPr>
+      </w:pPr>
+      <w:r>
+        <w:rPr>
+          <w:lang w:val="nb-NO"/>
+        </w:rPr>
+        <w:t>Må ha logikk for prioritering</w:t>
+      </w:r>
+    </w:p>
+    <w:p>
+      <w:pPr>
+        <w:ind w:firstLine="720"/>
+        <w:rPr>
+          <w:lang w:val="nb-NO"/>
+        </w:rPr>
+      </w:pPr>
+      <w:r>
+        <w:rPr>
+          <w:lang w:val="nb-NO"/>
+        </w:rPr>
+        <w:t xml:space="preserve">Matrisen kan godt se ganske lik ut som </w:t>
+      </w:r>
+      <w:proofErr w:type="spellStart"/>
+      <w:r>
+        <w:rPr>
+          <w:lang w:val="nb-NO"/>
+        </w:rPr>
+        <w:t>button_channel_matrix</w:t>
+      </w:r>
+      <w:proofErr w:type="spellEnd"/>
+      <w:r>
+        <w:rPr>
+          <w:lang w:val="nb-NO"/>
+        </w:rPr>
+        <w:t xml:space="preserve"> i </w:t>
+      </w:r>
+      <w:proofErr w:type="spellStart"/>
+      <w:r>
+        <w:rPr>
+          <w:lang w:val="nb-NO"/>
+        </w:rPr>
+        <w:t>elev.c</w:t>
+      </w:r>
+      <w:proofErr w:type="spellEnd"/>
+      <w:r>
+        <w:rPr>
+          <w:lang w:val="nb-NO"/>
+        </w:rPr>
+        <w:t xml:space="preserve"> </w:t>
+      </w:r>
+    </w:p>
+    <w:p>
+      <w:pPr>
+        <w:rPr>
+          <w:lang w:val="nb-NO"/>
+        </w:rPr>
+      </w:pPr>
+    </w:p>
+    <w:p>
+      <w:pPr>
+        <w:rPr>
+          <w:highlight w:val="green"/>
+          <w:lang w:val="nb-NO"/>
+        </w:rPr>
+      </w:pPr>
+      <w:r>
+        <w:rPr>
+          <w:highlight w:val="green"/>
+          <w:lang w:val="nb-NO"/>
+        </w:rPr>
+        <w:t>Ta imot bestilling:</w:t>
+      </w:r>
+    </w:p>
+    <w:p>
+      <w:pPr>
+        <w:ind w:firstLine="720"/>
+        <w:rPr>
+          <w:highlight w:val="green"/>
+          <w:lang w:val="nb-NO"/>
+        </w:rPr>
+      </w:pPr>
+      <w:r>
+        <w:rPr>
+          <w:highlight w:val="green"/>
+          <w:lang w:val="nb-NO"/>
+        </w:rPr>
+        <w:t>Når du er i en tilstand der du kan ta imot bestilling:</w:t>
+      </w:r>
+    </w:p>
+    <w:p>
+      <w:pPr>
+        <w:ind w:left="720" w:firstLine="720"/>
+        <w:rPr>
+          <w:highlight w:val="green"/>
+          <w:lang w:val="nb-NO"/>
+        </w:rPr>
+      </w:pPr>
+      <w:proofErr w:type="spellStart"/>
+      <w:r>
+        <w:rPr>
+          <w:highlight w:val="green"/>
+          <w:lang w:val="nb-NO"/>
+        </w:rPr>
         <w:lastRenderedPageBreak/>
-        <w:t xml:space="preserve">Bevege seg mot bestilling: </w:t>
-      </w:r>
-    </w:p>
-    <w:p>
-      <w:pPr>
-        <w:ind w:firstLine="720"/>
-        <w:rPr>
-          <w:lang w:val="nb-NO"/>
-        </w:rPr>
-      </w:pPr>
-      <w:r>
-        <w:rPr>
-          <w:lang w:val="nb-NO"/>
-        </w:rPr>
-        <w:t xml:space="preserve"> </w:t>
-      </w:r>
-      <w:r>
-        <w:rPr>
-          <w:lang w:val="nb-NO"/>
-        </w:rPr>
-        <w:t>Posisjon</w:t>
-      </w:r>
-      <w:r>
-        <w:rPr>
-          <w:lang w:val="nb-NO"/>
-        </w:rPr>
-        <w:t xml:space="preserve"> – </w:t>
-      </w:r>
-      <w:proofErr w:type="spellStart"/>
-      <w:r>
-        <w:rPr>
-          <w:lang w:val="nb-NO"/>
-        </w:rPr>
-        <w:t>etasjenummer_på_bestilling</w:t>
-      </w:r>
-      <w:proofErr w:type="spellEnd"/>
-    </w:p>
-    <w:p>
-      <w:pPr>
-        <w:ind w:left="720" w:firstLine="720"/>
-        <w:rPr>
-          <w:lang w:val="nb-NO"/>
-        </w:rPr>
-      </w:pPr>
-      <w:r>
-        <w:rPr>
-          <w:lang w:val="nb-NO"/>
-        </w:rPr>
-        <w:t xml:space="preserve">Hvis &gt; 0: sett </w:t>
-      </w:r>
-      <w:proofErr w:type="spellStart"/>
-      <w:r>
-        <w:rPr>
-          <w:lang w:val="nb-NO"/>
-        </w:rPr>
-        <w:t>motorDirection</w:t>
-      </w:r>
-      <w:proofErr w:type="spellEnd"/>
-      <w:r>
-        <w:rPr>
-          <w:lang w:val="nb-NO"/>
-        </w:rPr>
-        <w:t xml:space="preserve"> = 1</w:t>
-      </w:r>
-    </w:p>
-    <w:p>
-      <w:pPr>
-        <w:ind w:left="720" w:firstLine="720"/>
-        <w:rPr>
-          <w:lang w:val="nb-NO"/>
-        </w:rPr>
-      </w:pPr>
-      <w:r>
-        <w:rPr>
-          <w:lang w:val="nb-NO"/>
-        </w:rPr>
-        <w:t>= 0</w:t>
-      </w:r>
-    </w:p>
-    <w:p>
-      <w:pPr>
-        <w:ind w:left="720" w:firstLine="720"/>
-        <w:rPr>
-          <w:lang w:val="nb-NO"/>
-        </w:rPr>
-      </w:pPr>
-      <w:r>
-        <w:rPr>
-          <w:lang w:val="nb-NO"/>
-        </w:rPr>
-        <w:t>&lt; 0 motor –1</w:t>
-      </w:r>
-    </w:p>
-    <w:p>
-      <w:pPr>
-        <w:rPr>
-          <w:lang w:val="nb-NO"/>
-        </w:rPr>
-      </w:pPr>
-    </w:p>
-    <w:p>
-      <w:pPr>
-        <w:rPr>
-          <w:lang w:val="nb-NO"/>
-        </w:rPr>
-      </w:pPr>
-      <w:proofErr w:type="spellStart"/>
-      <w:r>
-        <w:rPr>
-          <w:lang w:val="nb-NO"/>
-        </w:rPr>
-        <w:t>MottaBestillinger</w:t>
-      </w:r>
-      <w:proofErr w:type="spellEnd"/>
-      <w:r>
-        <w:rPr>
-          <w:lang w:val="nb-NO"/>
-        </w:rPr>
-        <w:t>:</w:t>
-      </w:r>
-    </w:p>
-    <w:p>
-      <w:pPr>
-        <w:ind w:firstLine="720"/>
-        <w:rPr>
-          <w:lang w:val="nb-NO"/>
-        </w:rPr>
-      </w:pPr>
-      <w:r>
-        <w:rPr>
-          <w:lang w:val="nb-NO"/>
-        </w:rPr>
-        <w:t>Kan ikke motta bestillinger mens stoppknapp er trykket</w:t>
-      </w:r>
-    </w:p>
-    <w:p>
-      <w:pPr>
-        <w:ind w:firstLine="720"/>
-        <w:rPr>
-          <w:lang w:val="nb-NO"/>
-        </w:rPr>
-      </w:pPr>
-      <w:r>
-        <w:rPr>
-          <w:lang w:val="nb-NO"/>
-        </w:rPr>
-        <w:t xml:space="preserve">Kan ikke motta før </w:t>
-      </w:r>
-      <w:proofErr w:type="spellStart"/>
-      <w:r>
-        <w:rPr>
-          <w:lang w:val="nb-NO"/>
-        </w:rPr>
-        <w:t>elev_init</w:t>
-      </w:r>
-      <w:proofErr w:type="spellEnd"/>
-      <w:r>
-        <w:rPr>
-          <w:lang w:val="nb-NO"/>
-        </w:rPr>
-        <w:t xml:space="preserve"> er ferdig</w:t>
-      </w:r>
-    </w:p>
-    <w:p>
-      <w:pPr>
-        <w:rPr>
-          <w:lang w:val="nb-NO"/>
-        </w:rPr>
-      </w:pPr>
-    </w:p>
-    <w:p>
-      <w:pPr>
-        <w:rPr>
-          <w:highlight w:val="green"/>
-          <w:lang w:val="nb-NO"/>
-        </w:rPr>
-      </w:pPr>
-      <w:r>
-        <w:rPr>
-          <w:highlight w:val="green"/>
-          <w:lang w:val="nb-NO"/>
-        </w:rPr>
-        <w:t>Stoppknappfunksjonalitet i etasje:</w:t>
-      </w:r>
-    </w:p>
-    <w:p>
-      <w:pPr>
-        <w:ind w:left="720"/>
-        <w:rPr>
-          <w:lang w:val="nb-NO"/>
-        </w:rPr>
-      </w:pPr>
-      <w:r>
-        <w:rPr>
-          <w:highlight w:val="green"/>
-          <w:lang w:val="nb-NO"/>
-        </w:rPr>
-        <w:t>Dersom stoppknappen trykkes mens dørene er åpne, må funksjonen hoppe ut av seg selv og starte “stå i ro i etasje”-tilstanden på nytt.</w:t>
-      </w:r>
-      <w:r>
-        <w:rPr>
-          <w:lang w:val="nb-NO"/>
-        </w:rPr>
-        <w:t xml:space="preserve"> </w:t>
-      </w:r>
-    </w:p>
-    <w:p>
-      <w:pPr>
-        <w:rPr>
-          <w:lang w:val="nb-NO"/>
-        </w:rPr>
-      </w:pPr>
-    </w:p>
-    <w:p>
-      <w:pPr>
-        <w:rPr>
-          <w:lang w:val="nb-NO"/>
-        </w:rPr>
-      </w:pPr>
-      <w:r>
-        <w:rPr>
-          <w:lang w:val="nb-NO"/>
-        </w:rPr>
-        <w:t>Matriselogikk:</w:t>
-      </w:r>
-    </w:p>
-    <w:p>
-      <w:pPr>
-        <w:ind w:firstLine="720"/>
-        <w:rPr>
-          <w:lang w:val="nb-NO"/>
-        </w:rPr>
-      </w:pPr>
-      <w:r>
-        <w:rPr>
-          <w:lang w:val="nb-NO"/>
-        </w:rPr>
-        <w:t>Vite hvilken etasje du starter i</w:t>
-      </w:r>
-    </w:p>
-    <w:p>
-      <w:pPr>
-        <w:ind w:firstLine="720"/>
-        <w:rPr>
-          <w:lang w:val="nb-NO"/>
-        </w:rPr>
-      </w:pPr>
-      <w:r>
-        <w:rPr>
-          <w:lang w:val="nb-NO"/>
-        </w:rPr>
-        <w:t>Hvilken retning du skal</w:t>
-      </w:r>
-    </w:p>
-    <w:p>
-      <w:pPr>
-        <w:ind w:firstLine="720"/>
-        <w:rPr>
-          <w:lang w:val="nb-NO"/>
-        </w:rPr>
-      </w:pPr>
-      <w:r>
-        <w:rPr>
-          <w:lang w:val="nb-NO"/>
-        </w:rPr>
-        <w:t>I etasje:</w:t>
-      </w:r>
-    </w:p>
-    <w:p>
-      <w:pPr>
-        <w:ind w:left="720" w:firstLine="720"/>
-        <w:rPr>
-          <w:lang w:val="nb-NO"/>
-        </w:rPr>
-      </w:pPr>
-      <w:r>
-        <w:rPr>
-          <w:lang w:val="nb-NO"/>
-        </w:rPr>
-        <w:t>Sjekk om det er noen prioriterte i den etasjen</w:t>
-      </w:r>
-    </w:p>
-    <w:p>
-      <w:pPr>
-        <w:ind w:left="720" w:firstLine="720"/>
-        <w:rPr>
-          <w:lang w:val="nb-NO"/>
-        </w:rPr>
-      </w:pPr>
-      <w:r>
-        <w:rPr>
-          <w:lang w:val="nb-NO"/>
-        </w:rPr>
-        <w:t>Sjekk om prioriterte i etasjer i motorretning</w:t>
-      </w:r>
-    </w:p>
-    <w:p>
-      <w:pPr>
-        <w:ind w:left="720" w:firstLine="720"/>
-        <w:rPr>
-          <w:lang w:val="nb-NO"/>
-        </w:rPr>
-      </w:pPr>
-      <w:r>
-        <w:rPr>
-          <w:lang w:val="nb-NO"/>
-        </w:rPr>
-        <w:t>Sjekk om ikke-prioriterte i etasjer i motorretning</w:t>
-      </w:r>
-    </w:p>
-    <w:p>
-      <w:pPr>
-        <w:ind w:left="720" w:firstLine="720"/>
-        <w:rPr>
-          <w:lang w:val="nb-NO"/>
-        </w:rPr>
-      </w:pPr>
-      <w:r>
-        <w:rPr>
-          <w:lang w:val="nb-NO"/>
-        </w:rPr>
-        <w:t>Sjekk om ikke-prioriterte i etasje</w:t>
-      </w:r>
-    </w:p>
-    <w:p>
-      <w:pPr>
-        <w:rPr>
-          <w:lang w:val="nb-NO"/>
-        </w:rPr>
-      </w:pPr>
-    </w:p>
-    <w:p>
-      <w:pPr>
-        <w:rPr>
-          <w:lang w:val="nb-NO"/>
-        </w:rPr>
-      </w:pPr>
-      <w:r>
-        <w:rPr>
-          <w:lang w:val="nb-NO"/>
-        </w:rPr>
-        <w:t>Må ha logikk for prioritering</w:t>
-      </w:r>
-    </w:p>
-    <w:p>
-      <w:pPr>
-        <w:ind w:firstLine="720"/>
-        <w:rPr>
-          <w:lang w:val="nb-NO"/>
-        </w:rPr>
-      </w:pPr>
-      <w:r>
-        <w:rPr>
-          <w:lang w:val="nb-NO"/>
-        </w:rPr>
-        <w:t xml:space="preserve">Matrisen kan godt se ganske lik ut som </w:t>
-      </w:r>
-      <w:proofErr w:type="spellStart"/>
-      <w:r>
-        <w:rPr>
-          <w:lang w:val="nb-NO"/>
-        </w:rPr>
-        <w:t>button_channel_matrix</w:t>
-      </w:r>
-      <w:proofErr w:type="spellEnd"/>
-      <w:r>
-        <w:rPr>
-          <w:lang w:val="nb-NO"/>
-        </w:rPr>
-        <w:t xml:space="preserve"> i </w:t>
-      </w:r>
-      <w:proofErr w:type="spellStart"/>
-      <w:r>
-        <w:rPr>
-          <w:lang w:val="nb-NO"/>
-        </w:rPr>
-        <w:t>elev.c</w:t>
-      </w:r>
-      <w:proofErr w:type="spellEnd"/>
-      <w:r>
-        <w:rPr>
-          <w:lang w:val="nb-NO"/>
-        </w:rPr>
-        <w:t xml:space="preserve"> </w:t>
-      </w:r>
-    </w:p>
-    <w:p>
-      <w:pPr>
-        <w:rPr>
-          <w:lang w:val="nb-NO"/>
-        </w:rPr>
-      </w:pPr>
-    </w:p>
-    <w:p>
-      <w:pPr>
-        <w:rPr>
-          <w:highlight w:val="green"/>
-          <w:lang w:val="nb-NO"/>
-        </w:rPr>
-      </w:pPr>
-      <w:r>
-        <w:rPr>
-          <w:highlight w:val="green"/>
-          <w:lang w:val="nb-NO"/>
-        </w:rPr>
-        <w:t>Ta imot bestilling:</w:t>
-      </w:r>
-    </w:p>
-    <w:p>
-      <w:pPr>
-        <w:ind w:firstLine="720"/>
-        <w:rPr>
-          <w:highlight w:val="green"/>
-          <w:lang w:val="nb-NO"/>
-        </w:rPr>
-      </w:pPr>
-      <w:r>
-        <w:rPr>
-          <w:highlight w:val="green"/>
-          <w:lang w:val="nb-NO"/>
-        </w:rPr>
-        <w:t>Når du er i en tilstand der du kan ta imot bestilling:</w:t>
-      </w:r>
-    </w:p>
-    <w:p>
-      <w:pPr>
-        <w:ind w:left="720" w:firstLine="720"/>
-        <w:rPr>
-          <w:highlight w:val="green"/>
-          <w:lang w:val="nb-NO"/>
-        </w:rPr>
-      </w:pPr>
-      <w:proofErr w:type="spellStart"/>
-      <w:r>
-        <w:rPr>
-          <w:highlight w:val="green"/>
-          <w:lang w:val="nb-NO"/>
-        </w:rPr>
         <w:t>While</w:t>
       </w:r>
       <w:proofErr w:type="spellEnd"/>

</xml_diff>

<commit_message>
Jeg tar meg av å dele setPriority i to funskjoner
</commit_message>
<xml_diff>
--- a/Dokumenter/To do - liste.docx
+++ b/Dokumenter/To do - liste.docx
@@ -184,7 +184,7 @@
         <w:rPr>
           <w:lang w:val="nb-NO"/>
         </w:rPr>
-        <w:t xml:space="preserve">Dele </w:t>
+        <w:t xml:space="preserve">Fikse </w:t>
       </w:r>
       <w:proofErr w:type="spellStart"/>
       <w:r>
@@ -230,9 +230,57 @@
         </w:numPr>
         <w:spacing w:line="480" w:lineRule="auto"/>
         <w:rPr>
-          <w:lang w:val="nb-NO"/>
-        </w:rPr>
-      </w:pPr>
+          <w:highlight w:val="yellow"/>
+          <w:lang w:val="nb-NO"/>
+        </w:rPr>
+      </w:pPr>
+      <w:r>
+        <w:rPr>
+          <w:highlight w:val="yellow"/>
+          <w:lang w:val="nb-NO"/>
+        </w:rPr>
+        <w:t xml:space="preserve">Dele i to funksjoner </w:t>
+      </w:r>
+      <w:proofErr w:type="spellStart"/>
+      <w:r>
+        <w:rPr>
+          <w:highlight w:val="yellow"/>
+          <w:lang w:val="nb-NO"/>
+        </w:rPr>
+        <w:t>setPriorityDirection</w:t>
+      </w:r>
+      <w:proofErr w:type="spellEnd"/>
+      <w:r>
+        <w:rPr>
+          <w:highlight w:val="yellow"/>
+          <w:lang w:val="nb-NO"/>
+        </w:rPr>
+        <w:t xml:space="preserve"> og </w:t>
+      </w:r>
+      <w:proofErr w:type="spellStart"/>
+      <w:r>
+        <w:rPr>
+          <w:highlight w:val="yellow"/>
+          <w:lang w:val="nb-NO"/>
+        </w:rPr>
+        <w:t>existOrders</w:t>
+      </w:r>
+      <w:proofErr w:type="spellEnd"/>
+    </w:p>
+    <w:p>
+      <w:pPr>
+        <w:pStyle w:val="Listeavsnitt"/>
+        <w:numPr>
+          <w:ilvl w:val="1"/>
+          <w:numId w:val="1"/>
+        </w:numPr>
+        <w:spacing w:line="480" w:lineRule="auto"/>
+        <w:rPr>
+          <w:lang w:val="nb-NO"/>
+        </w:rPr>
+      </w:pPr>
+      <w:bookmarkStart w:id="0" w:name="_GoBack"/>
+      <w:bookmarkEnd w:id="0"/>
       <w:r>
         <w:rPr>
           <w:lang w:val="nb-NO"/>
@@ -259,6 +307,33 @@
           <w:lang w:val="nb-NO"/>
         </w:rPr>
         <w:t>NOT_MOVING_BETWEEN_FLOORS</w:t>
+      </w:r>
+      <w:proofErr w:type="spellEnd"/>
+    </w:p>
+    <w:p>
+      <w:pPr>
+        <w:pStyle w:val="Listeavsnitt"/>
+        <w:numPr>
+          <w:ilvl w:val="1"/>
+          <w:numId w:val="1"/>
+        </w:numPr>
+        <w:spacing w:line="480" w:lineRule="auto"/>
+        <w:rPr>
+          <w:lang w:val="nb-NO"/>
+        </w:rPr>
+      </w:pPr>
+      <w:r>
+        <w:rPr>
+          <w:lang w:val="nb-NO"/>
+        </w:rPr>
+        <w:t xml:space="preserve">Fikse logikk i </w:t>
+      </w:r>
+      <w:proofErr w:type="spellStart"/>
+      <w:r>
+        <w:rPr>
+          <w:lang w:val="nb-NO"/>
+        </w:rPr>
+        <w:t>setPriorityDirection</w:t>
       </w:r>
       <w:proofErr w:type="spellEnd"/>
     </w:p>
@@ -395,13 +470,13 @@
         </w:numPr>
         <w:spacing w:line="480" w:lineRule="auto"/>
         <w:rPr>
-          <w:highlight w:val="yellow"/>
-          <w:lang w:val="nb-NO"/>
-        </w:rPr>
-      </w:pPr>
-      <w:r>
-        <w:rPr>
-          <w:highlight w:val="yellow"/>
+          <w:highlight w:val="green"/>
+          <w:lang w:val="nb-NO"/>
+        </w:rPr>
+      </w:pPr>
+      <w:r>
+        <w:rPr>
+          <w:highlight w:val="green"/>
           <w:lang w:val="nb-NO"/>
         </w:rPr>
         <w:t>Lage global variabel som tar vare på posisjonen til enhver tid</w:t>
@@ -416,13 +491,13 @@
         </w:numPr>
         <w:spacing w:line="480" w:lineRule="auto"/>
         <w:rPr>
-          <w:highlight w:val="yellow"/>
-          <w:lang w:val="nb-NO"/>
-        </w:rPr>
-      </w:pPr>
-      <w:r>
-        <w:rPr>
-          <w:highlight w:val="yellow"/>
+          <w:highlight w:val="green"/>
+          <w:lang w:val="nb-NO"/>
+        </w:rPr>
+      </w:pPr>
+      <w:r>
+        <w:rPr>
+          <w:highlight w:val="green"/>
           <w:lang w:val="nb-NO"/>
         </w:rPr>
         <w:t>Lage funksjon for å endre den globale variabelen</w:t>
@@ -579,6 +654,7 @@
         <w:rPr>
           <w:lang w:val="nb-NO"/>
         </w:rPr>
+        <w:lastRenderedPageBreak/>
         <w:t xml:space="preserve">Fikse ett eller annet rundt </w:t>
       </w:r>
       <w:r>
@@ -615,8 +691,6 @@
         </w:rPr>
         <w:t>. Noe gir feilmelding rundt der (manglende parentes eller noe)</w:t>
       </w:r>
-      <w:bookmarkStart w:id="0" w:name="_GoBack"/>
-      <w:bookmarkEnd w:id="0"/>
     </w:p>
     <w:p>
       <w:pPr>
@@ -1081,6 +1155,7 @@
           <w:highlight w:val="green"/>
           <w:lang w:val="nb-NO"/>
         </w:rPr>
+        <w:lastRenderedPageBreak/>
         <w:t>Ta imot bestilling:</w:t>
       </w:r>
     </w:p>
@@ -1114,7 +1189,6 @@
           <w:highlight w:val="green"/>
           <w:lang w:val="nb-NO"/>
         </w:rPr>
-        <w:lastRenderedPageBreak/>
         <w:t>While</w:t>
       </w:r>
       <w:proofErr w:type="spellEnd"/>

</xml_diff>

<commit_message>
La til ting i to do list
</commit_message>
<xml_diff>
--- a/Dokumenter/To do - liste.docx
+++ b/Dokumenter/To do - liste.docx
@@ -279,8 +279,6 @@
           <w:lang w:val="nb-NO"/>
         </w:rPr>
       </w:pPr>
-      <w:bookmarkStart w:id="0" w:name="_GoBack"/>
-      <w:bookmarkEnd w:id="0"/>
       <w:r>
         <w:rPr>
           <w:lang w:val="nb-NO"/>
@@ -636,6 +634,8 @@
         </w:rPr>
         <w:t xml:space="preserve"> tips fra time med Kolbjørn</w:t>
       </w:r>
+      <w:bookmarkStart w:id="0" w:name="_GoBack"/>
+      <w:bookmarkEnd w:id="0"/>
     </w:p>
     <w:p>
       <w:pPr>
@@ -654,11 +654,33 @@
         <w:rPr>
           <w:lang w:val="nb-NO"/>
         </w:rPr>
+        <w:t>Legge til timer-modul</w:t>
+      </w:r>
+    </w:p>
+    <w:p>
+      <w:pPr>
+        <w:pStyle w:val="Listeavsnitt"/>
+        <w:numPr>
+          <w:ilvl w:val="0"/>
+          <w:numId w:val="1"/>
+        </w:numPr>
+        <w:spacing w:line="480" w:lineRule="auto"/>
+        <w:ind w:left="714" w:hanging="357"/>
+        <w:rPr>
+          <w:lang w:val="nb-NO"/>
+        </w:rPr>
+      </w:pPr>
+      <w:r>
+        <w:rPr>
+          <w:highlight w:val="yellow"/>
+          <w:lang w:val="nb-NO"/>
+        </w:rPr>
         <w:lastRenderedPageBreak/>
         <w:t xml:space="preserve">Fikse ett eller annet rundt </w:t>
       </w:r>
       <w:r>
         <w:rPr>
+          <w:highlight w:val="yellow"/>
           <w:lang w:val="nb-NO"/>
         </w:rPr>
         <w:t xml:space="preserve">case </w:t>
@@ -666,6 +688,7 @@
       <w:proofErr w:type="spellStart"/>
       <w:r>
         <w:rPr>
+          <w:highlight w:val="yellow"/>
           <w:lang w:val="nb-NO"/>
         </w:rPr>
         <w:t>AT_FLOOR</w:t>
@@ -673,6 +696,7 @@
       <w:proofErr w:type="spellEnd"/>
       <w:r>
         <w:rPr>
+          <w:highlight w:val="yellow"/>
           <w:lang w:val="nb-NO"/>
         </w:rPr>
         <w:t xml:space="preserve"> i </w:t>
@@ -680,6 +704,7 @@
       <w:proofErr w:type="spellStart"/>
       <w:r>
         <w:rPr>
+          <w:highlight w:val="yellow"/>
           <w:lang w:val="nb-NO"/>
         </w:rPr>
         <w:t>esm.c</w:t>
@@ -687,6 +712,7 @@
       <w:proofErr w:type="spellEnd"/>
       <w:r>
         <w:rPr>
+          <w:highlight w:val="yellow"/>
           <w:lang w:val="nb-NO"/>
         </w:rPr>
         <w:t>. Noe gir feilmelding rundt der (manglende parentes eller noe)</w:t>

</xml_diff>

<commit_message>
'Må alle moduler være med i tilstandsdiagram' added to 'To do'-list
</commit_message>
<xml_diff>
--- a/Dokumenter/To do - liste.docx
+++ b/Dokumenter/To do - liste.docx
@@ -521,798 +521,850 @@
         </w:rPr>
         <w:t>-kommentarer til engelsk</w:t>
       </w:r>
+    </w:p>
+    <w:p>
+      <w:pPr>
+        <w:pStyle w:val="Listeavsnitt"/>
+        <w:numPr>
+          <w:ilvl w:val="0"/>
+          <w:numId w:val="1"/>
+        </w:numPr>
+        <w:spacing w:line="480" w:lineRule="auto"/>
+        <w:ind w:left="714" w:hanging="357"/>
+        <w:rPr>
+          <w:highlight w:val="green"/>
+          <w:lang w:val="nb-NO"/>
+        </w:rPr>
+      </w:pPr>
+      <w:r>
+        <w:rPr>
+          <w:highlight w:val="green"/>
+          <w:lang w:val="nb-NO"/>
+        </w:rPr>
+        <w:t xml:space="preserve">Flytte </w:t>
+      </w:r>
+      <w:proofErr w:type="spellStart"/>
+      <w:r>
+        <w:rPr>
+          <w:highlight w:val="green"/>
+          <w:lang w:val="nb-NO"/>
+        </w:rPr>
+        <w:t>tydef</w:t>
+      </w:r>
+      <w:proofErr w:type="spellEnd"/>
+      <w:r>
+        <w:rPr>
+          <w:highlight w:val="green"/>
+          <w:lang w:val="nb-NO"/>
+        </w:rPr>
+        <w:t xml:space="preserve"> </w:t>
+      </w:r>
+      <w:proofErr w:type="spellStart"/>
+      <w:r>
+        <w:rPr>
+          <w:highlight w:val="green"/>
+          <w:lang w:val="nb-NO"/>
+        </w:rPr>
+        <w:t>enum</w:t>
+      </w:r>
+      <w:proofErr w:type="spellEnd"/>
+      <w:r>
+        <w:rPr>
+          <w:highlight w:val="green"/>
+          <w:lang w:val="nb-NO"/>
+        </w:rPr>
+        <w:t xml:space="preserve"> posisjon og global variabel Posisjon til </w:t>
+      </w:r>
+      <w:proofErr w:type="spellStart"/>
+      <w:r>
+        <w:rPr>
+          <w:highlight w:val="green"/>
+          <w:lang w:val="nb-NO"/>
+        </w:rPr>
+        <w:t>orders</w:t>
+      </w:r>
+      <w:proofErr w:type="spellEnd"/>
+      <w:r>
+        <w:rPr>
+          <w:highlight w:val="green"/>
+          <w:lang w:val="nb-NO"/>
+        </w:rPr>
+        <w:t xml:space="preserve">, siden </w:t>
+      </w:r>
+      <w:proofErr w:type="spellStart"/>
+      <w:r>
+        <w:rPr>
+          <w:highlight w:val="green"/>
+          <w:lang w:val="nb-NO"/>
+        </w:rPr>
+        <w:t>esm</w:t>
+      </w:r>
+      <w:proofErr w:type="spellEnd"/>
+      <w:r>
+        <w:rPr>
+          <w:highlight w:val="green"/>
+          <w:lang w:val="nb-NO"/>
+        </w:rPr>
+        <w:t xml:space="preserve"> skal hente fra </w:t>
+      </w:r>
+      <w:proofErr w:type="spellStart"/>
+      <w:r>
+        <w:rPr>
+          <w:highlight w:val="green"/>
+          <w:lang w:val="nb-NO"/>
+        </w:rPr>
+        <w:t>orders</w:t>
+      </w:r>
+      <w:proofErr w:type="spellEnd"/>
+      <w:r>
+        <w:rPr>
+          <w:highlight w:val="green"/>
+          <w:lang w:val="nb-NO"/>
+        </w:rPr>
+        <w:t xml:space="preserve"> men ikke motsatt, og begge moduler bruker </w:t>
+      </w:r>
+      <w:proofErr w:type="gramStart"/>
+      <w:r>
+        <w:rPr>
+          <w:highlight w:val="green"/>
+          <w:lang w:val="nb-NO"/>
+        </w:rPr>
+        <w:t>Posisjon...</w:t>
+      </w:r>
+      <w:proofErr w:type="gramEnd"/>
+    </w:p>
+    <w:p>
+      <w:pPr>
+        <w:pStyle w:val="Listeavsnitt"/>
+        <w:numPr>
+          <w:ilvl w:val="0"/>
+          <w:numId w:val="1"/>
+        </w:numPr>
+        <w:spacing w:line="480" w:lineRule="auto"/>
+        <w:ind w:left="714" w:hanging="357"/>
+        <w:rPr>
+          <w:lang w:val="nb-NO"/>
+        </w:rPr>
+      </w:pPr>
+      <w:proofErr w:type="gramStart"/>
+      <w:r>
+        <w:rPr>
+          <w:highlight w:val="green"/>
+          <w:lang w:val="nb-NO"/>
+        </w:rPr>
+        <w:t>Gjøre</w:t>
+      </w:r>
+      <w:proofErr w:type="gramEnd"/>
+      <w:r>
+        <w:rPr>
+          <w:highlight w:val="green"/>
+          <w:lang w:val="nb-NO"/>
+        </w:rPr>
+        <w:t xml:space="preserve"> slik at </w:t>
+      </w:r>
+      <w:proofErr w:type="spellStart"/>
+      <w:r>
+        <w:rPr>
+          <w:highlight w:val="green"/>
+          <w:lang w:val="nb-NO"/>
+        </w:rPr>
+        <w:t>esm_stateSwitch</w:t>
+      </w:r>
+      <w:proofErr w:type="spellEnd"/>
+      <w:r>
+        <w:rPr>
+          <w:highlight w:val="green"/>
+          <w:lang w:val="nb-NO"/>
+        </w:rPr>
+        <w:t xml:space="preserve"> endrer på </w:t>
+      </w:r>
+      <w:proofErr w:type="spellStart"/>
+      <w:r>
+        <w:rPr>
+          <w:highlight w:val="green"/>
+          <w:lang w:val="nb-NO"/>
+        </w:rPr>
+        <w:t>CurrentState</w:t>
+      </w:r>
+      <w:proofErr w:type="spellEnd"/>
+      <w:r>
+        <w:rPr>
+          <w:highlight w:val="green"/>
+          <w:lang w:val="nb-NO"/>
+        </w:rPr>
+        <w:t xml:space="preserve"> også utenfor funksjonen (</w:t>
+      </w:r>
+      <w:proofErr w:type="spellStart"/>
+      <w:r>
+        <w:rPr>
+          <w:highlight w:val="green"/>
+          <w:lang w:val="nb-NO"/>
+        </w:rPr>
+        <w:t>vha</w:t>
+      </w:r>
+      <w:proofErr w:type="spellEnd"/>
+      <w:r>
+        <w:rPr>
+          <w:highlight w:val="green"/>
+          <w:lang w:val="nb-NO"/>
+        </w:rPr>
+        <w:t xml:space="preserve"> peker?)</w:t>
+      </w:r>
+    </w:p>
+    <w:p>
+      <w:pPr>
+        <w:pStyle w:val="Listeavsnitt"/>
+        <w:numPr>
+          <w:ilvl w:val="0"/>
+          <w:numId w:val="1"/>
+        </w:numPr>
+        <w:spacing w:line="480" w:lineRule="auto"/>
+        <w:ind w:left="714" w:hanging="357"/>
+        <w:rPr>
+          <w:lang w:val="nb-NO"/>
+        </w:rPr>
+      </w:pPr>
+      <w:r>
+        <w:rPr>
+          <w:lang w:val="nb-NO"/>
+        </w:rPr>
+        <w:t xml:space="preserve">Fikse </w:t>
+      </w:r>
+      <w:proofErr w:type="spellStart"/>
+      <w:r>
+        <w:rPr>
+          <w:lang w:val="nb-NO"/>
+        </w:rPr>
+        <w:t>orders_</w:t>
+      </w:r>
+      <w:proofErr w:type="gramStart"/>
+      <w:r>
+        <w:rPr>
+          <w:lang w:val="nb-NO"/>
+        </w:rPr>
+        <w:t>setPriorityDirectionAndReturnIfOrders</w:t>
+      </w:r>
+      <w:proofErr w:type="spellEnd"/>
+      <w:r>
+        <w:rPr>
+          <w:lang w:val="nb-NO"/>
+        </w:rPr>
+        <w:t>(</w:t>
+      </w:r>
+      <w:proofErr w:type="gramEnd"/>
+      <w:r>
+        <w:rPr>
+          <w:lang w:val="nb-NO"/>
+        </w:rPr>
+        <w:t>)</w:t>
+      </w:r>
+      <w:r>
+        <w:rPr>
+          <w:lang w:val="nb-NO"/>
+        </w:rPr>
+        <w:t xml:space="preserve"> til to funksjoner. Én setter retning. Én returnerer om det er bestilling. </w:t>
+      </w:r>
+    </w:p>
+    <w:p>
+      <w:pPr>
+        <w:pStyle w:val="Listeavsnitt"/>
+        <w:numPr>
+          <w:ilvl w:val="1"/>
+          <w:numId w:val="1"/>
+        </w:numPr>
+        <w:spacing w:line="480" w:lineRule="auto"/>
+        <w:rPr>
+          <w:highlight w:val="green"/>
+          <w:lang w:val="nb-NO"/>
+        </w:rPr>
+      </w:pPr>
+      <w:r>
+        <w:rPr>
+          <w:highlight w:val="green"/>
+          <w:lang w:val="nb-NO"/>
+        </w:rPr>
+        <w:t xml:space="preserve">Dele i to funksjoner </w:t>
+      </w:r>
+      <w:proofErr w:type="spellStart"/>
+      <w:r>
+        <w:rPr>
+          <w:highlight w:val="green"/>
+          <w:lang w:val="nb-NO"/>
+        </w:rPr>
+        <w:t>setPriorityDirection</w:t>
+      </w:r>
+      <w:proofErr w:type="spellEnd"/>
+      <w:r>
+        <w:rPr>
+          <w:highlight w:val="green"/>
+          <w:lang w:val="nb-NO"/>
+        </w:rPr>
+        <w:t xml:space="preserve"> og </w:t>
+      </w:r>
+      <w:proofErr w:type="spellStart"/>
+      <w:r>
+        <w:rPr>
+          <w:highlight w:val="green"/>
+          <w:lang w:val="nb-NO"/>
+        </w:rPr>
+        <w:t>existOrders</w:t>
+      </w:r>
+      <w:proofErr w:type="spellEnd"/>
+    </w:p>
+    <w:p>
+      <w:pPr>
+        <w:pStyle w:val="Listeavsnitt"/>
+        <w:numPr>
+          <w:ilvl w:val="1"/>
+          <w:numId w:val="1"/>
+        </w:numPr>
+        <w:spacing w:line="480" w:lineRule="auto"/>
+        <w:rPr>
+          <w:highlight w:val="green"/>
+          <w:lang w:val="nb-NO"/>
+        </w:rPr>
+      </w:pPr>
+      <w:r>
+        <w:rPr>
+          <w:highlight w:val="green"/>
+          <w:lang w:val="nb-NO"/>
+        </w:rPr>
+        <w:lastRenderedPageBreak/>
+        <w:t xml:space="preserve">Endre bruk i </w:t>
+      </w:r>
+      <w:proofErr w:type="spellStart"/>
+      <w:r>
+        <w:rPr>
+          <w:highlight w:val="green"/>
+          <w:lang w:val="nb-NO"/>
+        </w:rPr>
+        <w:t>NOT_MOVING_AT_FLOOR</w:t>
+      </w:r>
+      <w:proofErr w:type="spellEnd"/>
+      <w:r>
+        <w:rPr>
+          <w:highlight w:val="green"/>
+          <w:lang w:val="nb-NO"/>
+        </w:rPr>
+        <w:t xml:space="preserve"> og </w:t>
+      </w:r>
+      <w:proofErr w:type="spellStart"/>
+      <w:r>
+        <w:rPr>
+          <w:highlight w:val="green"/>
+          <w:lang w:val="nb-NO"/>
+        </w:rPr>
+        <w:t>NOT_MOVING_BETWEEN_FLOORS</w:t>
+      </w:r>
+      <w:proofErr w:type="spellEnd"/>
+    </w:p>
+    <w:p>
+      <w:pPr>
+        <w:pStyle w:val="Listeavsnitt"/>
+        <w:numPr>
+          <w:ilvl w:val="1"/>
+          <w:numId w:val="1"/>
+        </w:numPr>
+        <w:spacing w:line="480" w:lineRule="auto"/>
+        <w:rPr>
+          <w:lang w:val="nb-NO"/>
+        </w:rPr>
+      </w:pPr>
+      <w:r>
+        <w:rPr>
+          <w:lang w:val="nb-NO"/>
+        </w:rPr>
+        <w:t xml:space="preserve">Fikse logikk i </w:t>
+      </w:r>
+      <w:proofErr w:type="spellStart"/>
+      <w:r>
+        <w:rPr>
+          <w:lang w:val="nb-NO"/>
+        </w:rPr>
+        <w:t>setPriorityDirection</w:t>
+      </w:r>
+      <w:proofErr w:type="spellEnd"/>
+    </w:p>
+    <w:p>
+      <w:pPr>
+        <w:pStyle w:val="Listeavsnitt"/>
+        <w:numPr>
+          <w:ilvl w:val="0"/>
+          <w:numId w:val="1"/>
+        </w:numPr>
+        <w:spacing w:line="480" w:lineRule="auto"/>
+        <w:ind w:left="714" w:hanging="357"/>
+        <w:rPr>
+          <w:lang w:val="nb-NO"/>
+        </w:rPr>
+      </w:pPr>
+      <w:r>
+        <w:rPr>
+          <w:lang w:val="nb-NO"/>
+        </w:rPr>
+        <w:t>Kommenter</w:t>
+      </w:r>
+      <w:r>
+        <w:rPr>
+          <w:lang w:val="nb-NO"/>
+        </w:rPr>
+        <w:t xml:space="preserve"> </w:t>
+      </w:r>
+      <w:r>
+        <w:rPr>
+          <w:lang w:val="nb-NO"/>
+        </w:rPr>
+        <w:t>alt</w:t>
+      </w:r>
+      <w:r>
+        <w:rPr>
+          <w:lang w:val="nb-NO"/>
+        </w:rPr>
+        <w:t xml:space="preserve"> i h-fil </w:t>
+      </w:r>
+      <w:proofErr w:type="spellStart"/>
+      <w:r>
+        <w:rPr>
+          <w:lang w:val="nb-NO"/>
+        </w:rPr>
+        <w:t>vha</w:t>
+      </w:r>
+      <w:proofErr w:type="spellEnd"/>
+      <w:r>
+        <w:rPr>
+          <w:lang w:val="nb-NO"/>
+        </w:rPr>
+        <w:t xml:space="preserve"> </w:t>
+      </w:r>
+      <w:proofErr w:type="spellStart"/>
+      <w:r>
+        <w:rPr>
+          <w:lang w:val="nb-NO"/>
+        </w:rPr>
+        <w:t>doxygen</w:t>
+      </w:r>
+      <w:proofErr w:type="spellEnd"/>
+    </w:p>
+    <w:p>
+      <w:pPr>
+        <w:pStyle w:val="Listeavsnitt"/>
+        <w:numPr>
+          <w:ilvl w:val="0"/>
+          <w:numId w:val="1"/>
+        </w:numPr>
+        <w:spacing w:line="480" w:lineRule="auto"/>
+        <w:ind w:left="714" w:hanging="357"/>
+        <w:rPr>
+          <w:lang w:val="nb-NO"/>
+        </w:rPr>
+      </w:pPr>
+      <w:r>
+        <w:rPr>
+          <w:lang w:val="nb-NO"/>
+        </w:rPr>
+        <w:t xml:space="preserve">Endre posisjonslogikken. Posisjonen skal endre seg når den er i etasje (til etasjen den er i) og i det den forlater etasjen. Den bruker da motorretningen til å avgjøre om den er over eller under etasjen den var i. </w:t>
+      </w:r>
+    </w:p>
+    <w:p>
+      <w:pPr>
+        <w:pStyle w:val="Listeavsnitt"/>
+        <w:numPr>
+          <w:ilvl w:val="1"/>
+          <w:numId w:val="1"/>
+        </w:numPr>
+        <w:spacing w:line="480" w:lineRule="auto"/>
+        <w:rPr>
+          <w:highlight w:val="green"/>
+          <w:lang w:val="nb-NO"/>
+        </w:rPr>
+      </w:pPr>
+      <w:r>
+        <w:rPr>
+          <w:highlight w:val="green"/>
+          <w:lang w:val="nb-NO"/>
+        </w:rPr>
+        <w:t xml:space="preserve">Lage </w:t>
+      </w:r>
+      <w:proofErr w:type="spellStart"/>
+      <w:r>
+        <w:rPr>
+          <w:highlight w:val="green"/>
+          <w:lang w:val="nb-NO"/>
+        </w:rPr>
+        <w:t>enum</w:t>
+      </w:r>
+      <w:proofErr w:type="spellEnd"/>
+      <w:r>
+        <w:rPr>
+          <w:highlight w:val="green"/>
+          <w:lang w:val="nb-NO"/>
+        </w:rPr>
+        <w:t xml:space="preserve"> av </w:t>
+      </w:r>
+      <w:r>
+        <w:rPr>
+          <w:highlight w:val="green"/>
+          <w:lang w:val="nb-NO"/>
+        </w:rPr>
+        <w:t>ulike posisjoner</w:t>
+      </w:r>
+    </w:p>
+    <w:p>
+      <w:pPr>
+        <w:pStyle w:val="Listeavsnitt"/>
+        <w:numPr>
+          <w:ilvl w:val="1"/>
+          <w:numId w:val="1"/>
+        </w:numPr>
+        <w:spacing w:line="480" w:lineRule="auto"/>
+        <w:rPr>
+          <w:highlight w:val="green"/>
+          <w:lang w:val="nb-NO"/>
+        </w:rPr>
+      </w:pPr>
+      <w:r>
+        <w:rPr>
+          <w:highlight w:val="green"/>
+          <w:lang w:val="nb-NO"/>
+        </w:rPr>
+        <w:t>Lage global variabel som tar vare på posisjonen til enhver tid</w:t>
+      </w:r>
+    </w:p>
+    <w:p>
+      <w:pPr>
+        <w:pStyle w:val="Listeavsnitt"/>
+        <w:numPr>
+          <w:ilvl w:val="1"/>
+          <w:numId w:val="1"/>
+        </w:numPr>
+        <w:spacing w:line="480" w:lineRule="auto"/>
+        <w:rPr>
+          <w:highlight w:val="green"/>
+          <w:lang w:val="nb-NO"/>
+        </w:rPr>
+      </w:pPr>
+      <w:r>
+        <w:rPr>
+          <w:highlight w:val="green"/>
+          <w:lang w:val="nb-NO"/>
+        </w:rPr>
+        <w:t>Lage funksjon for å endre den globale variabelen</w:t>
+      </w:r>
+    </w:p>
+    <w:p>
+      <w:pPr>
+        <w:pStyle w:val="Listeavsnitt"/>
+        <w:numPr>
+          <w:ilvl w:val="1"/>
+          <w:numId w:val="1"/>
+        </w:numPr>
+        <w:spacing w:line="480" w:lineRule="auto"/>
+        <w:rPr>
+          <w:highlight w:val="green"/>
+          <w:lang w:val="nb-NO"/>
+        </w:rPr>
+      </w:pPr>
+      <w:r>
+        <w:rPr>
+          <w:highlight w:val="green"/>
+          <w:lang w:val="nb-NO"/>
+        </w:rPr>
+        <w:t xml:space="preserve">Endre </w:t>
+      </w:r>
+      <w:proofErr w:type="spellStart"/>
+      <w:r>
+        <w:rPr>
+          <w:highlight w:val="green"/>
+          <w:lang w:val="nb-NO"/>
+        </w:rPr>
+        <w:t>setDirection</w:t>
+      </w:r>
+      <w:proofErr w:type="spellEnd"/>
+      <w:r>
+        <w:rPr>
+          <w:highlight w:val="green"/>
+          <w:lang w:val="nb-NO"/>
+        </w:rPr>
+        <w:t xml:space="preserve"> slik at den kan brukes uavhengig av om i etasje eller mellom etasjer</w:t>
+      </w:r>
+    </w:p>
+    <w:p>
+      <w:pPr>
+        <w:pStyle w:val="Listeavsnitt"/>
+        <w:numPr>
+          <w:ilvl w:val="1"/>
+          <w:numId w:val="1"/>
+        </w:numPr>
+        <w:spacing w:line="480" w:lineRule="auto"/>
+        <w:rPr>
+          <w:highlight w:val="green"/>
+          <w:lang w:val="nb-NO"/>
+        </w:rPr>
+      </w:pPr>
+      <w:r>
+        <w:rPr>
+          <w:highlight w:val="green"/>
+          <w:lang w:val="nb-NO"/>
+        </w:rPr>
+        <w:t xml:space="preserve">Fjern </w:t>
+      </w:r>
+      <w:proofErr w:type="spellStart"/>
+      <w:r>
+        <w:rPr>
+          <w:highlight w:val="green"/>
+          <w:lang w:val="nb-NO"/>
+        </w:rPr>
+        <w:t>setDirectionBetweenFloors</w:t>
+      </w:r>
+      <w:proofErr w:type="spellEnd"/>
+      <w:r>
+        <w:rPr>
+          <w:highlight w:val="green"/>
+          <w:lang w:val="nb-NO"/>
+        </w:rPr>
+        <w:t xml:space="preserve"> </w:t>
+      </w:r>
+    </w:p>
+    <w:p>
+      <w:pPr>
+        <w:pStyle w:val="Listeavsnitt"/>
+        <w:numPr>
+          <w:ilvl w:val="0"/>
+          <w:numId w:val="1"/>
+        </w:numPr>
+        <w:spacing w:line="480" w:lineRule="auto"/>
+        <w:ind w:left="714" w:hanging="357"/>
+        <w:rPr>
+          <w:highlight w:val="green"/>
+          <w:lang w:val="nb-NO"/>
+        </w:rPr>
+      </w:pPr>
+      <w:r>
+        <w:rPr>
+          <w:highlight w:val="green"/>
+          <w:lang w:val="nb-NO"/>
+        </w:rPr>
+        <w:t xml:space="preserve">Legge inn </w:t>
+      </w:r>
+      <w:proofErr w:type="spellStart"/>
+      <w:r>
+        <w:rPr>
+          <w:highlight w:val="green"/>
+          <w:lang w:val="nb-NO"/>
+        </w:rPr>
+        <w:t>Emergency</w:t>
+      </w:r>
+      <w:proofErr w:type="spellEnd"/>
+      <w:r>
+        <w:rPr>
+          <w:highlight w:val="green"/>
+          <w:lang w:val="nb-NO"/>
+        </w:rPr>
+        <w:t xml:space="preserve"> Stop-tilstand???: Inn når stoppknapp trykkes og ut når stoppknapp slippes</w:t>
+      </w:r>
+    </w:p>
+    <w:p>
+      <w:pPr>
+        <w:pStyle w:val="Listeavsnitt"/>
+        <w:numPr>
+          <w:ilvl w:val="0"/>
+          <w:numId w:val="1"/>
+        </w:numPr>
+        <w:spacing w:line="480" w:lineRule="auto"/>
+        <w:ind w:left="714" w:hanging="357"/>
+        <w:rPr>
+          <w:lang w:val="nb-NO"/>
+        </w:rPr>
+      </w:pPr>
+      <w:r>
+        <w:rPr>
+          <w:lang w:val="nb-NO"/>
+        </w:rPr>
+        <w:t xml:space="preserve">Endre plassering av funksjoner </w:t>
+      </w:r>
+      <w:proofErr w:type="spellStart"/>
+      <w:r>
+        <w:rPr>
+          <w:lang w:val="nb-NO"/>
+        </w:rPr>
+        <w:t>ihht</w:t>
+      </w:r>
+      <w:proofErr w:type="spellEnd"/>
+      <w:r>
+        <w:rPr>
+          <w:lang w:val="nb-NO"/>
+        </w:rPr>
+        <w:t xml:space="preserve"> tips fra time med Kolbjørn</w:t>
+      </w:r>
+    </w:p>
+    <w:p>
+      <w:pPr>
+        <w:pStyle w:val="Listeavsnitt"/>
+        <w:numPr>
+          <w:ilvl w:val="0"/>
+          <w:numId w:val="1"/>
+        </w:numPr>
+        <w:spacing w:line="480" w:lineRule="auto"/>
+        <w:ind w:left="714" w:hanging="357"/>
+        <w:rPr>
+          <w:highlight w:val="green"/>
+          <w:lang w:val="nb-NO"/>
+        </w:rPr>
+      </w:pPr>
+      <w:r>
+        <w:rPr>
+          <w:highlight w:val="green"/>
+          <w:lang w:val="nb-NO"/>
+        </w:rPr>
+        <w:t>Legge til timer-modul</w:t>
+      </w:r>
+    </w:p>
+    <w:p>
+      <w:pPr>
+        <w:pStyle w:val="Listeavsnitt"/>
+        <w:numPr>
+          <w:ilvl w:val="0"/>
+          <w:numId w:val="1"/>
+        </w:numPr>
+        <w:spacing w:line="480" w:lineRule="auto"/>
+        <w:ind w:left="714" w:hanging="357"/>
+        <w:rPr>
+          <w:highlight w:val="green"/>
+          <w:lang w:val="nb-NO"/>
+        </w:rPr>
+      </w:pPr>
+      <w:r>
+        <w:rPr>
+          <w:highlight w:val="green"/>
+          <w:lang w:val="nb-NO"/>
+        </w:rPr>
+        <w:t xml:space="preserve">Fikse ett eller annet rundt </w:t>
+      </w:r>
+      <w:r>
+        <w:rPr>
+          <w:highlight w:val="green"/>
+          <w:lang w:val="nb-NO"/>
+        </w:rPr>
+        <w:t xml:space="preserve">case </w:t>
+      </w:r>
+      <w:proofErr w:type="spellStart"/>
+      <w:r>
+        <w:rPr>
+          <w:highlight w:val="green"/>
+          <w:lang w:val="nb-NO"/>
+        </w:rPr>
+        <w:t>AT_FLOOR</w:t>
+      </w:r>
+      <w:proofErr w:type="spellEnd"/>
+      <w:r>
+        <w:rPr>
+          <w:highlight w:val="green"/>
+          <w:lang w:val="nb-NO"/>
+        </w:rPr>
+        <w:t xml:space="preserve"> i </w:t>
+      </w:r>
+      <w:proofErr w:type="spellStart"/>
+      <w:r>
+        <w:rPr>
+          <w:highlight w:val="green"/>
+          <w:lang w:val="nb-NO"/>
+        </w:rPr>
+        <w:t>esm.c</w:t>
+      </w:r>
+      <w:proofErr w:type="spellEnd"/>
+      <w:r>
+        <w:rPr>
+          <w:highlight w:val="green"/>
+          <w:lang w:val="nb-NO"/>
+        </w:rPr>
+        <w:t>. Noe gir feilmelding rundt der (manglende parentes eller noe)</w:t>
+      </w:r>
+    </w:p>
+    <w:p>
+      <w:pPr>
+        <w:pStyle w:val="Overskrift1"/>
+        <w:rPr>
+          <w:lang w:val="nb-NO"/>
+        </w:rPr>
+      </w:pPr>
+      <w:r>
+        <w:rPr>
+          <w:lang w:val="nb-NO"/>
+        </w:rPr>
+        <w:t>Dokumenter</w:t>
+      </w:r>
+    </w:p>
+    <w:p>
+      <w:pPr>
+        <w:pStyle w:val="Listeavsnitt"/>
+        <w:numPr>
+          <w:ilvl w:val="0"/>
+          <w:numId w:val="3"/>
+        </w:numPr>
+        <w:rPr>
+          <w:lang w:val="nb-NO"/>
+        </w:rPr>
+      </w:pPr>
+      <w:r>
+        <w:rPr>
+          <w:lang w:val="nb-NO"/>
+        </w:rPr>
+        <w:t>Skrive sekvensdiagram</w:t>
+      </w:r>
+    </w:p>
+    <w:p>
+      <w:pPr>
+        <w:pStyle w:val="Listeavsnitt"/>
+        <w:numPr>
+          <w:ilvl w:val="1"/>
+          <w:numId w:val="3"/>
+        </w:numPr>
+        <w:rPr>
+          <w:lang w:val="nb-NO"/>
+        </w:rPr>
+      </w:pPr>
+      <w:r>
+        <w:rPr>
+          <w:lang w:val="nb-NO"/>
+        </w:rPr>
+        <w:t xml:space="preserve">Spørre om </w:t>
+      </w:r>
+      <w:r>
+        <w:rPr>
+          <w:lang w:val="nb-NO"/>
+        </w:rPr>
+        <w:t>man må ha med ALLE modulene i sekvensdiagrammet (</w:t>
+      </w:r>
+      <w:proofErr w:type="spellStart"/>
+      <w:r>
+        <w:rPr>
+          <w:lang w:val="nb-NO"/>
+        </w:rPr>
+        <w:t>channels</w:t>
+      </w:r>
+      <w:proofErr w:type="spellEnd"/>
+      <w:r>
+        <w:rPr>
+          <w:lang w:val="nb-NO"/>
+        </w:rPr>
+        <w:t xml:space="preserve">, </w:t>
+      </w:r>
+      <w:proofErr w:type="spellStart"/>
+      <w:r>
+        <w:rPr>
+          <w:lang w:val="nb-NO"/>
+        </w:rPr>
+        <w:t>io</w:t>
+      </w:r>
+      <w:proofErr w:type="spellEnd"/>
+      <w:r>
+        <w:rPr>
+          <w:lang w:val="nb-NO"/>
+        </w:rPr>
+        <w:t xml:space="preserve"> osv)</w:t>
+      </w:r>
       <w:bookmarkStart w:id="0" w:name="_GoBack"/>
       <w:bookmarkEnd w:id="0"/>
-    </w:p>
-    <w:p>
-      <w:pPr>
-        <w:pStyle w:val="Listeavsnitt"/>
-        <w:numPr>
-          <w:ilvl w:val="0"/>
-          <w:numId w:val="1"/>
-        </w:numPr>
-        <w:spacing w:line="480" w:lineRule="auto"/>
-        <w:ind w:left="714" w:hanging="357"/>
-        <w:rPr>
-          <w:highlight w:val="green"/>
-          <w:lang w:val="nb-NO"/>
-        </w:rPr>
-      </w:pPr>
-      <w:r>
-        <w:rPr>
-          <w:highlight w:val="green"/>
-          <w:lang w:val="nb-NO"/>
-        </w:rPr>
-        <w:t xml:space="preserve">Flytte </w:t>
-      </w:r>
-      <w:proofErr w:type="spellStart"/>
-      <w:r>
-        <w:rPr>
-          <w:highlight w:val="green"/>
-          <w:lang w:val="nb-NO"/>
-        </w:rPr>
-        <w:t>tydef</w:t>
-      </w:r>
-      <w:proofErr w:type="spellEnd"/>
-      <w:r>
-        <w:rPr>
-          <w:highlight w:val="green"/>
-          <w:lang w:val="nb-NO"/>
-        </w:rPr>
-        <w:t xml:space="preserve"> </w:t>
-      </w:r>
-      <w:proofErr w:type="spellStart"/>
-      <w:r>
-        <w:rPr>
-          <w:highlight w:val="green"/>
-          <w:lang w:val="nb-NO"/>
-        </w:rPr>
-        <w:t>enum</w:t>
-      </w:r>
-      <w:proofErr w:type="spellEnd"/>
-      <w:r>
-        <w:rPr>
-          <w:highlight w:val="green"/>
-          <w:lang w:val="nb-NO"/>
-        </w:rPr>
-        <w:t xml:space="preserve"> posisjon og global variabel Posisjon til </w:t>
-      </w:r>
-      <w:proofErr w:type="spellStart"/>
-      <w:r>
-        <w:rPr>
-          <w:highlight w:val="green"/>
-          <w:lang w:val="nb-NO"/>
-        </w:rPr>
-        <w:t>orders</w:t>
-      </w:r>
-      <w:proofErr w:type="spellEnd"/>
-      <w:r>
-        <w:rPr>
-          <w:highlight w:val="green"/>
-          <w:lang w:val="nb-NO"/>
-        </w:rPr>
-        <w:t xml:space="preserve">, siden </w:t>
-      </w:r>
-      <w:proofErr w:type="spellStart"/>
-      <w:r>
-        <w:rPr>
-          <w:highlight w:val="green"/>
-          <w:lang w:val="nb-NO"/>
-        </w:rPr>
-        <w:t>esm</w:t>
-      </w:r>
-      <w:proofErr w:type="spellEnd"/>
-      <w:r>
-        <w:rPr>
-          <w:highlight w:val="green"/>
-          <w:lang w:val="nb-NO"/>
-        </w:rPr>
-        <w:t xml:space="preserve"> skal hente fra </w:t>
-      </w:r>
-      <w:proofErr w:type="spellStart"/>
-      <w:r>
-        <w:rPr>
-          <w:highlight w:val="green"/>
-          <w:lang w:val="nb-NO"/>
-        </w:rPr>
-        <w:t>orders</w:t>
-      </w:r>
-      <w:proofErr w:type="spellEnd"/>
-      <w:r>
-        <w:rPr>
-          <w:highlight w:val="green"/>
-          <w:lang w:val="nb-NO"/>
-        </w:rPr>
-        <w:t xml:space="preserve"> men ikke motsatt, og begge moduler bruker </w:t>
-      </w:r>
-      <w:proofErr w:type="gramStart"/>
-      <w:r>
-        <w:rPr>
-          <w:highlight w:val="green"/>
-          <w:lang w:val="nb-NO"/>
-        </w:rPr>
-        <w:t>Posisjon...</w:t>
-      </w:r>
-      <w:proofErr w:type="gramEnd"/>
-    </w:p>
-    <w:p>
-      <w:pPr>
-        <w:pStyle w:val="Listeavsnitt"/>
-        <w:numPr>
-          <w:ilvl w:val="0"/>
-          <w:numId w:val="1"/>
-        </w:numPr>
-        <w:spacing w:line="480" w:lineRule="auto"/>
-        <w:ind w:left="714" w:hanging="357"/>
-        <w:rPr>
-          <w:lang w:val="nb-NO"/>
-        </w:rPr>
-      </w:pPr>
-      <w:proofErr w:type="gramStart"/>
-      <w:r>
-        <w:rPr>
-          <w:highlight w:val="green"/>
-          <w:lang w:val="nb-NO"/>
-        </w:rPr>
-        <w:t>Gjøre</w:t>
-      </w:r>
-      <w:proofErr w:type="gramEnd"/>
-      <w:r>
-        <w:rPr>
-          <w:highlight w:val="green"/>
-          <w:lang w:val="nb-NO"/>
-        </w:rPr>
-        <w:t xml:space="preserve"> slik at </w:t>
-      </w:r>
-      <w:proofErr w:type="spellStart"/>
-      <w:r>
-        <w:rPr>
-          <w:highlight w:val="green"/>
-          <w:lang w:val="nb-NO"/>
-        </w:rPr>
-        <w:t>esm_stateSwitch</w:t>
-      </w:r>
-      <w:proofErr w:type="spellEnd"/>
-      <w:r>
-        <w:rPr>
-          <w:highlight w:val="green"/>
-          <w:lang w:val="nb-NO"/>
-        </w:rPr>
-        <w:t xml:space="preserve"> endrer på </w:t>
-      </w:r>
-      <w:proofErr w:type="spellStart"/>
-      <w:r>
-        <w:rPr>
-          <w:highlight w:val="green"/>
-          <w:lang w:val="nb-NO"/>
-        </w:rPr>
-        <w:t>CurrentState</w:t>
-      </w:r>
-      <w:proofErr w:type="spellEnd"/>
-      <w:r>
-        <w:rPr>
-          <w:highlight w:val="green"/>
-          <w:lang w:val="nb-NO"/>
-        </w:rPr>
-        <w:t xml:space="preserve"> også utenfor funksjonen (</w:t>
-      </w:r>
-      <w:proofErr w:type="spellStart"/>
-      <w:r>
-        <w:rPr>
-          <w:highlight w:val="green"/>
-          <w:lang w:val="nb-NO"/>
-        </w:rPr>
-        <w:t>vha</w:t>
-      </w:r>
-      <w:proofErr w:type="spellEnd"/>
-      <w:r>
-        <w:rPr>
-          <w:highlight w:val="green"/>
-          <w:lang w:val="nb-NO"/>
-        </w:rPr>
-        <w:t xml:space="preserve"> peker?)</w:t>
-      </w:r>
-    </w:p>
-    <w:p>
-      <w:pPr>
-        <w:pStyle w:val="Listeavsnitt"/>
-        <w:numPr>
-          <w:ilvl w:val="0"/>
-          <w:numId w:val="1"/>
-        </w:numPr>
-        <w:spacing w:line="480" w:lineRule="auto"/>
-        <w:ind w:left="714" w:hanging="357"/>
-        <w:rPr>
-          <w:lang w:val="nb-NO"/>
-        </w:rPr>
-      </w:pPr>
-      <w:r>
-        <w:rPr>
-          <w:lang w:val="nb-NO"/>
-        </w:rPr>
-        <w:t xml:space="preserve">Fikse </w:t>
-      </w:r>
-      <w:proofErr w:type="spellStart"/>
-      <w:r>
-        <w:rPr>
-          <w:lang w:val="nb-NO"/>
-        </w:rPr>
-        <w:t>orders_</w:t>
-      </w:r>
-      <w:proofErr w:type="gramStart"/>
-      <w:r>
-        <w:rPr>
-          <w:lang w:val="nb-NO"/>
-        </w:rPr>
-        <w:t>setPriorityDirectionAndReturnIfOrders</w:t>
-      </w:r>
-      <w:proofErr w:type="spellEnd"/>
-      <w:r>
-        <w:rPr>
-          <w:lang w:val="nb-NO"/>
-        </w:rPr>
-        <w:t>(</w:t>
-      </w:r>
-      <w:proofErr w:type="gramEnd"/>
-      <w:r>
-        <w:rPr>
-          <w:lang w:val="nb-NO"/>
-        </w:rPr>
-        <w:t>)</w:t>
-      </w:r>
-      <w:r>
-        <w:rPr>
-          <w:lang w:val="nb-NO"/>
-        </w:rPr>
-        <w:t xml:space="preserve"> til to funksjoner. Én setter retning. Én returnerer om det er bestilling. </w:t>
-      </w:r>
-    </w:p>
-    <w:p>
-      <w:pPr>
-        <w:pStyle w:val="Listeavsnitt"/>
-        <w:numPr>
-          <w:ilvl w:val="1"/>
-          <w:numId w:val="1"/>
-        </w:numPr>
-        <w:spacing w:line="480" w:lineRule="auto"/>
-        <w:rPr>
-          <w:highlight w:val="green"/>
-          <w:lang w:val="nb-NO"/>
-        </w:rPr>
-      </w:pPr>
-      <w:r>
-        <w:rPr>
-          <w:highlight w:val="green"/>
-          <w:lang w:val="nb-NO"/>
-        </w:rPr>
-        <w:t xml:space="preserve">Dele i to funksjoner </w:t>
-      </w:r>
-      <w:proofErr w:type="spellStart"/>
-      <w:r>
-        <w:rPr>
-          <w:highlight w:val="green"/>
-          <w:lang w:val="nb-NO"/>
-        </w:rPr>
-        <w:t>setPriorityDirection</w:t>
-      </w:r>
-      <w:proofErr w:type="spellEnd"/>
-      <w:r>
-        <w:rPr>
-          <w:highlight w:val="green"/>
-          <w:lang w:val="nb-NO"/>
-        </w:rPr>
-        <w:t xml:space="preserve"> og </w:t>
-      </w:r>
-      <w:proofErr w:type="spellStart"/>
-      <w:r>
-        <w:rPr>
-          <w:highlight w:val="green"/>
-          <w:lang w:val="nb-NO"/>
-        </w:rPr>
-        <w:t>existOrders</w:t>
-      </w:r>
-      <w:proofErr w:type="spellEnd"/>
-    </w:p>
-    <w:p>
-      <w:pPr>
-        <w:pStyle w:val="Listeavsnitt"/>
-        <w:numPr>
-          <w:ilvl w:val="1"/>
-          <w:numId w:val="1"/>
-        </w:numPr>
-        <w:spacing w:line="480" w:lineRule="auto"/>
-        <w:rPr>
-          <w:highlight w:val="green"/>
-          <w:lang w:val="nb-NO"/>
-        </w:rPr>
-      </w:pPr>
-      <w:r>
-        <w:rPr>
-          <w:highlight w:val="green"/>
-          <w:lang w:val="nb-NO"/>
-        </w:rPr>
-        <w:lastRenderedPageBreak/>
-        <w:t xml:space="preserve">Endre bruk i </w:t>
-      </w:r>
-      <w:proofErr w:type="spellStart"/>
-      <w:r>
-        <w:rPr>
-          <w:highlight w:val="green"/>
-          <w:lang w:val="nb-NO"/>
-        </w:rPr>
-        <w:t>NOT_MOVING_AT_FLOOR</w:t>
-      </w:r>
-      <w:proofErr w:type="spellEnd"/>
-      <w:r>
-        <w:rPr>
-          <w:highlight w:val="green"/>
-          <w:lang w:val="nb-NO"/>
-        </w:rPr>
-        <w:t xml:space="preserve"> og </w:t>
-      </w:r>
-      <w:proofErr w:type="spellStart"/>
-      <w:r>
-        <w:rPr>
-          <w:highlight w:val="green"/>
-          <w:lang w:val="nb-NO"/>
-        </w:rPr>
-        <w:t>NOT_MOVING_BETWEEN_FLOORS</w:t>
-      </w:r>
-      <w:proofErr w:type="spellEnd"/>
-    </w:p>
-    <w:p>
-      <w:pPr>
-        <w:pStyle w:val="Listeavsnitt"/>
-        <w:numPr>
-          <w:ilvl w:val="1"/>
-          <w:numId w:val="1"/>
-        </w:numPr>
-        <w:spacing w:line="480" w:lineRule="auto"/>
-        <w:rPr>
-          <w:lang w:val="nb-NO"/>
-        </w:rPr>
-      </w:pPr>
-      <w:r>
-        <w:rPr>
-          <w:lang w:val="nb-NO"/>
-        </w:rPr>
-        <w:t xml:space="preserve">Fikse logikk i </w:t>
-      </w:r>
-      <w:proofErr w:type="spellStart"/>
-      <w:r>
-        <w:rPr>
-          <w:lang w:val="nb-NO"/>
-        </w:rPr>
-        <w:t>setPriorityDirection</w:t>
-      </w:r>
-      <w:proofErr w:type="spellEnd"/>
-    </w:p>
-    <w:p>
-      <w:pPr>
-        <w:pStyle w:val="Listeavsnitt"/>
-        <w:numPr>
-          <w:ilvl w:val="0"/>
-          <w:numId w:val="1"/>
-        </w:numPr>
-        <w:spacing w:line="480" w:lineRule="auto"/>
-        <w:ind w:left="714" w:hanging="357"/>
-        <w:rPr>
-          <w:lang w:val="nb-NO"/>
-        </w:rPr>
-      </w:pPr>
-      <w:r>
-        <w:rPr>
-          <w:lang w:val="nb-NO"/>
-        </w:rPr>
-        <w:t>Kommenter</w:t>
-      </w:r>
-      <w:r>
-        <w:rPr>
-          <w:lang w:val="nb-NO"/>
-        </w:rPr>
-        <w:t xml:space="preserve"> </w:t>
-      </w:r>
-      <w:r>
-        <w:rPr>
-          <w:lang w:val="nb-NO"/>
-        </w:rPr>
-        <w:t>alt</w:t>
-      </w:r>
-      <w:r>
-        <w:rPr>
-          <w:lang w:val="nb-NO"/>
-        </w:rPr>
-        <w:t xml:space="preserve"> i h-fil </w:t>
-      </w:r>
-      <w:proofErr w:type="spellStart"/>
-      <w:r>
-        <w:rPr>
-          <w:lang w:val="nb-NO"/>
-        </w:rPr>
-        <w:t>vha</w:t>
-      </w:r>
-      <w:proofErr w:type="spellEnd"/>
-      <w:r>
-        <w:rPr>
-          <w:lang w:val="nb-NO"/>
-        </w:rPr>
-        <w:t xml:space="preserve"> </w:t>
-      </w:r>
-      <w:proofErr w:type="spellStart"/>
-      <w:r>
-        <w:rPr>
-          <w:lang w:val="nb-NO"/>
-        </w:rPr>
-        <w:t>doxygen</w:t>
-      </w:r>
-      <w:proofErr w:type="spellEnd"/>
-    </w:p>
-    <w:p>
-      <w:pPr>
-        <w:pStyle w:val="Listeavsnitt"/>
-        <w:numPr>
-          <w:ilvl w:val="0"/>
-          <w:numId w:val="1"/>
-        </w:numPr>
-        <w:spacing w:line="480" w:lineRule="auto"/>
-        <w:ind w:left="714" w:hanging="357"/>
-        <w:rPr>
-          <w:lang w:val="nb-NO"/>
-        </w:rPr>
-      </w:pPr>
-      <w:r>
-        <w:rPr>
-          <w:lang w:val="nb-NO"/>
-        </w:rPr>
-        <w:t xml:space="preserve">Endre posisjonslogikken. Posisjonen skal endre seg når den er i etasje (til etasjen den er i) og i det den forlater etasjen. Den bruker da motorretningen til å avgjøre om den er over eller under etasjen den var i. </w:t>
-      </w:r>
-    </w:p>
-    <w:p>
-      <w:pPr>
-        <w:pStyle w:val="Listeavsnitt"/>
-        <w:numPr>
-          <w:ilvl w:val="1"/>
-          <w:numId w:val="1"/>
-        </w:numPr>
-        <w:spacing w:line="480" w:lineRule="auto"/>
-        <w:rPr>
-          <w:highlight w:val="green"/>
-          <w:lang w:val="nb-NO"/>
-        </w:rPr>
-      </w:pPr>
-      <w:r>
-        <w:rPr>
-          <w:highlight w:val="green"/>
-          <w:lang w:val="nb-NO"/>
-        </w:rPr>
-        <w:t xml:space="preserve">Lage </w:t>
-      </w:r>
-      <w:proofErr w:type="spellStart"/>
-      <w:r>
-        <w:rPr>
-          <w:highlight w:val="green"/>
-          <w:lang w:val="nb-NO"/>
-        </w:rPr>
-        <w:t>enum</w:t>
-      </w:r>
-      <w:proofErr w:type="spellEnd"/>
-      <w:r>
-        <w:rPr>
-          <w:highlight w:val="green"/>
-          <w:lang w:val="nb-NO"/>
-        </w:rPr>
-        <w:t xml:space="preserve"> av </w:t>
-      </w:r>
-      <w:r>
-        <w:rPr>
-          <w:highlight w:val="green"/>
-          <w:lang w:val="nb-NO"/>
-        </w:rPr>
-        <w:t>ulike posisjoner</w:t>
-      </w:r>
-    </w:p>
-    <w:p>
-      <w:pPr>
-        <w:pStyle w:val="Listeavsnitt"/>
-        <w:numPr>
-          <w:ilvl w:val="1"/>
-          <w:numId w:val="1"/>
-        </w:numPr>
-        <w:spacing w:line="480" w:lineRule="auto"/>
-        <w:rPr>
-          <w:highlight w:val="green"/>
-          <w:lang w:val="nb-NO"/>
-        </w:rPr>
-      </w:pPr>
-      <w:r>
-        <w:rPr>
-          <w:highlight w:val="green"/>
-          <w:lang w:val="nb-NO"/>
-        </w:rPr>
-        <w:t>Lage global variabel som tar vare på posisjonen til enhver tid</w:t>
-      </w:r>
-    </w:p>
-    <w:p>
-      <w:pPr>
-        <w:pStyle w:val="Listeavsnitt"/>
-        <w:numPr>
-          <w:ilvl w:val="1"/>
-          <w:numId w:val="1"/>
-        </w:numPr>
-        <w:spacing w:line="480" w:lineRule="auto"/>
-        <w:rPr>
-          <w:highlight w:val="green"/>
-          <w:lang w:val="nb-NO"/>
-        </w:rPr>
-      </w:pPr>
-      <w:r>
-        <w:rPr>
-          <w:highlight w:val="green"/>
-          <w:lang w:val="nb-NO"/>
-        </w:rPr>
-        <w:t>Lage funksjon for å endre den globale variabelen</w:t>
-      </w:r>
-    </w:p>
-    <w:p>
-      <w:pPr>
-        <w:pStyle w:val="Listeavsnitt"/>
-        <w:numPr>
-          <w:ilvl w:val="1"/>
-          <w:numId w:val="1"/>
-        </w:numPr>
-        <w:spacing w:line="480" w:lineRule="auto"/>
-        <w:rPr>
-          <w:highlight w:val="green"/>
-          <w:lang w:val="nb-NO"/>
-        </w:rPr>
-      </w:pPr>
-      <w:r>
-        <w:rPr>
-          <w:highlight w:val="green"/>
-          <w:lang w:val="nb-NO"/>
-        </w:rPr>
-        <w:t xml:space="preserve">Endre </w:t>
-      </w:r>
-      <w:proofErr w:type="spellStart"/>
-      <w:r>
-        <w:rPr>
-          <w:highlight w:val="green"/>
-          <w:lang w:val="nb-NO"/>
-        </w:rPr>
-        <w:t>setDirection</w:t>
-      </w:r>
-      <w:proofErr w:type="spellEnd"/>
-      <w:r>
-        <w:rPr>
-          <w:highlight w:val="green"/>
-          <w:lang w:val="nb-NO"/>
-        </w:rPr>
-        <w:t xml:space="preserve"> slik at den kan brukes uavhengig av om i etasje eller mellom etasjer</w:t>
-      </w:r>
-    </w:p>
-    <w:p>
-      <w:pPr>
-        <w:pStyle w:val="Listeavsnitt"/>
-        <w:numPr>
-          <w:ilvl w:val="1"/>
-          <w:numId w:val="1"/>
-        </w:numPr>
-        <w:spacing w:line="480" w:lineRule="auto"/>
-        <w:rPr>
-          <w:highlight w:val="green"/>
-          <w:lang w:val="nb-NO"/>
-        </w:rPr>
-      </w:pPr>
-      <w:r>
-        <w:rPr>
-          <w:highlight w:val="green"/>
-          <w:lang w:val="nb-NO"/>
-        </w:rPr>
-        <w:t xml:space="preserve">Fjern </w:t>
-      </w:r>
-      <w:proofErr w:type="spellStart"/>
-      <w:r>
-        <w:rPr>
-          <w:highlight w:val="green"/>
-          <w:lang w:val="nb-NO"/>
-        </w:rPr>
-        <w:t>setDirectionBetweenFloors</w:t>
-      </w:r>
-      <w:proofErr w:type="spellEnd"/>
-      <w:r>
-        <w:rPr>
-          <w:highlight w:val="green"/>
-          <w:lang w:val="nb-NO"/>
-        </w:rPr>
-        <w:t xml:space="preserve"> </w:t>
-      </w:r>
-    </w:p>
-    <w:p>
-      <w:pPr>
-        <w:pStyle w:val="Listeavsnitt"/>
-        <w:numPr>
-          <w:ilvl w:val="0"/>
-          <w:numId w:val="1"/>
-        </w:numPr>
-        <w:spacing w:line="480" w:lineRule="auto"/>
-        <w:ind w:left="714" w:hanging="357"/>
-        <w:rPr>
-          <w:highlight w:val="green"/>
-          <w:lang w:val="nb-NO"/>
-        </w:rPr>
-      </w:pPr>
-      <w:r>
-        <w:rPr>
-          <w:highlight w:val="green"/>
-          <w:lang w:val="nb-NO"/>
-        </w:rPr>
-        <w:t xml:space="preserve">Legge inn </w:t>
-      </w:r>
-      <w:proofErr w:type="spellStart"/>
-      <w:r>
-        <w:rPr>
-          <w:highlight w:val="green"/>
-          <w:lang w:val="nb-NO"/>
-        </w:rPr>
-        <w:t>Emergency</w:t>
-      </w:r>
-      <w:proofErr w:type="spellEnd"/>
-      <w:r>
-        <w:rPr>
-          <w:highlight w:val="green"/>
-          <w:lang w:val="nb-NO"/>
-        </w:rPr>
-        <w:t xml:space="preserve"> Stop-tilstand???: Inn når stoppknapp trykkes og ut når stoppknapp slippes</w:t>
-      </w:r>
-    </w:p>
-    <w:p>
-      <w:pPr>
-        <w:pStyle w:val="Listeavsnitt"/>
-        <w:numPr>
-          <w:ilvl w:val="0"/>
-          <w:numId w:val="1"/>
-        </w:numPr>
-        <w:spacing w:line="480" w:lineRule="auto"/>
-        <w:ind w:left="714" w:hanging="357"/>
-        <w:rPr>
-          <w:lang w:val="nb-NO"/>
-        </w:rPr>
-      </w:pPr>
-      <w:r>
-        <w:rPr>
-          <w:lang w:val="nb-NO"/>
-        </w:rPr>
-        <w:t xml:space="preserve">Endre plassering av funksjoner </w:t>
-      </w:r>
-      <w:proofErr w:type="spellStart"/>
-      <w:r>
-        <w:rPr>
-          <w:lang w:val="nb-NO"/>
-        </w:rPr>
-        <w:t>ihht</w:t>
-      </w:r>
-      <w:proofErr w:type="spellEnd"/>
-      <w:r>
-        <w:rPr>
-          <w:lang w:val="nb-NO"/>
-        </w:rPr>
-        <w:t xml:space="preserve"> tips fra time med Kolbjørn</w:t>
-      </w:r>
-    </w:p>
-    <w:p>
-      <w:pPr>
-        <w:pStyle w:val="Listeavsnitt"/>
-        <w:numPr>
-          <w:ilvl w:val="0"/>
-          <w:numId w:val="1"/>
-        </w:numPr>
-        <w:spacing w:line="480" w:lineRule="auto"/>
-        <w:ind w:left="714" w:hanging="357"/>
-        <w:rPr>
-          <w:highlight w:val="green"/>
-          <w:lang w:val="nb-NO"/>
-        </w:rPr>
-      </w:pPr>
-      <w:r>
-        <w:rPr>
-          <w:highlight w:val="green"/>
-          <w:lang w:val="nb-NO"/>
-        </w:rPr>
-        <w:t>Legge til timer-modul</w:t>
-      </w:r>
-    </w:p>
-    <w:p>
-      <w:pPr>
-        <w:pStyle w:val="Listeavsnitt"/>
-        <w:numPr>
-          <w:ilvl w:val="0"/>
-          <w:numId w:val="1"/>
-        </w:numPr>
-        <w:spacing w:line="480" w:lineRule="auto"/>
-        <w:ind w:left="714" w:hanging="357"/>
-        <w:rPr>
-          <w:highlight w:val="green"/>
-          <w:lang w:val="nb-NO"/>
-        </w:rPr>
-      </w:pPr>
-      <w:r>
-        <w:rPr>
-          <w:highlight w:val="green"/>
-          <w:lang w:val="nb-NO"/>
-        </w:rPr>
-        <w:t xml:space="preserve">Fikse ett eller annet rundt </w:t>
-      </w:r>
-      <w:r>
-        <w:rPr>
-          <w:highlight w:val="green"/>
-          <w:lang w:val="nb-NO"/>
-        </w:rPr>
-        <w:t xml:space="preserve">case </w:t>
-      </w:r>
-      <w:proofErr w:type="spellStart"/>
-      <w:r>
-        <w:rPr>
-          <w:highlight w:val="green"/>
-          <w:lang w:val="nb-NO"/>
-        </w:rPr>
-        <w:t>AT_FLOOR</w:t>
-      </w:r>
-      <w:proofErr w:type="spellEnd"/>
-      <w:r>
-        <w:rPr>
-          <w:highlight w:val="green"/>
-          <w:lang w:val="nb-NO"/>
-        </w:rPr>
-        <w:t xml:space="preserve"> i </w:t>
-      </w:r>
-      <w:proofErr w:type="spellStart"/>
-      <w:r>
-        <w:rPr>
-          <w:highlight w:val="green"/>
-          <w:lang w:val="nb-NO"/>
-        </w:rPr>
-        <w:t>esm.c</w:t>
-      </w:r>
-      <w:proofErr w:type="spellEnd"/>
-      <w:r>
-        <w:rPr>
-          <w:highlight w:val="green"/>
-          <w:lang w:val="nb-NO"/>
-        </w:rPr>
-        <w:t>. Noe gir feilmelding rundt der (manglende parentes eller noe)</w:t>
-      </w:r>
-    </w:p>
-    <w:p>
-      <w:pPr>
-        <w:pStyle w:val="Overskrift1"/>
-        <w:rPr>
-          <w:lang w:val="nb-NO"/>
-        </w:rPr>
-      </w:pPr>
-      <w:r>
-        <w:rPr>
-          <w:lang w:val="nb-NO"/>
-        </w:rPr>
-        <w:t>Dokumenter</w:t>
-      </w:r>
-    </w:p>
-    <w:p>
-      <w:pPr>
-        <w:pStyle w:val="Listeavsnitt"/>
-        <w:numPr>
-          <w:ilvl w:val="0"/>
-          <w:numId w:val="3"/>
-        </w:numPr>
-        <w:rPr>
-          <w:lang w:val="nb-NO"/>
-        </w:rPr>
-      </w:pPr>
-      <w:r>
-        <w:rPr>
-          <w:lang w:val="nb-NO"/>
-        </w:rPr>
-        <w:t>Skrive sekvensdiagram</w:t>
-      </w:r>
     </w:p>
     <w:p>
       <w:pPr>
@@ -1524,7 +1576,7 @@
         <w:rFonts w:ascii="Courier New" w:hAnsi="Courier New" w:cs="Courier New" w:hint="default"/>
       </w:rPr>
     </w:lvl>
-    <w:lvl w:ilvl="1" w:tplc="04140003" w:tentative="1">
+    <w:lvl w:ilvl="1" w:tplc="04140003">
       <w:start w:val="1"/>
       <w:numFmt w:val="bullet"/>
       <w:lvlText w:val="o"/>

</xml_diff>

<commit_message>
Markerte enkelte bugs som fikset
</commit_message>
<xml_diff>
--- a/Dokumenter/To do - liste.docx
+++ b/Dokumenter/To do - liste.docx
@@ -136,41 +136,48 @@
         </w:numPr>
         <w:spacing w:line="480" w:lineRule="auto"/>
         <w:rPr>
-          <w:lang w:val="nb-NO"/>
-        </w:rPr>
-      </w:pPr>
-      <w:r>
-        <w:rPr>
+          <w:highlight w:val="green"/>
+          <w:lang w:val="nb-NO"/>
+        </w:rPr>
+      </w:pPr>
+      <w:r>
+        <w:rPr>
+          <w:highlight w:val="green"/>
           <w:lang w:val="nb-NO"/>
         </w:rPr>
         <w:t>«</w:t>
       </w:r>
       <w:r>
         <w:rPr>
+          <w:highlight w:val="green"/>
           <w:lang w:val="nb-NO"/>
         </w:rPr>
         <w:t>Dør</w:t>
       </w:r>
       <w:r>
         <w:rPr>
+          <w:highlight w:val="green"/>
           <w:lang w:val="nb-NO"/>
         </w:rPr>
         <w:t xml:space="preserve"> </w:t>
       </w:r>
       <w:r>
         <w:rPr>
+          <w:highlight w:val="green"/>
           <w:lang w:val="nb-NO"/>
         </w:rPr>
         <w:t>åpen</w:t>
       </w:r>
       <w:r>
         <w:rPr>
+          <w:highlight w:val="green"/>
           <w:lang w:val="nb-NO"/>
         </w:rPr>
         <w:t>»</w:t>
       </w:r>
       <w:r>
         <w:rPr>
+          <w:highlight w:val="green"/>
           <w:lang w:val="nb-NO"/>
         </w:rPr>
         <w:t xml:space="preserve"> lyser lenger enn tre sek</w:t>
@@ -185,11 +192,13 @@
         </w:numPr>
         <w:spacing w:line="480" w:lineRule="auto"/>
         <w:rPr>
-          <w:lang w:val="nb-NO"/>
-        </w:rPr>
-      </w:pPr>
-      <w:r>
-        <w:rPr>
+          <w:highlight w:val="green"/>
+          <w:lang w:val="nb-NO"/>
+        </w:rPr>
+      </w:pPr>
+      <w:r>
+        <w:rPr>
+          <w:highlight w:val="green"/>
           <w:lang w:val="nb-NO"/>
         </w:rPr>
         <w:t xml:space="preserve">Går inn i </w:t>
@@ -197,6 +206,7 @@
       <w:proofErr w:type="spellStart"/>
       <w:r>
         <w:rPr>
+          <w:highlight w:val="green"/>
           <w:lang w:val="nb-NO"/>
         </w:rPr>
         <w:t>NOT_MOVING_AT_FLOOR</w:t>
@@ -204,6 +214,7 @@
       <w:proofErr w:type="spellEnd"/>
       <w:r>
         <w:rPr>
+          <w:highlight w:val="green"/>
           <w:lang w:val="nb-NO"/>
         </w:rPr>
         <w:t xml:space="preserve"> to ganger på rad. </w:t>
@@ -273,11 +284,13 @@
         </w:numPr>
         <w:spacing w:line="480" w:lineRule="auto"/>
         <w:rPr>
-          <w:lang w:val="nb-NO"/>
-        </w:rPr>
-      </w:pPr>
-      <w:r>
-        <w:rPr>
+          <w:highlight w:val="green"/>
+          <w:lang w:val="nb-NO"/>
+        </w:rPr>
+      </w:pPr>
+      <w:r>
+        <w:rPr>
+          <w:highlight w:val="green"/>
           <w:lang w:val="nb-NO"/>
         </w:rPr>
         <w:t>Bestillingsknapper lyser ikke</w:t>
@@ -292,11 +305,13 @@
         </w:numPr>
         <w:spacing w:line="480" w:lineRule="auto"/>
         <w:rPr>
-          <w:lang w:val="nb-NO"/>
-        </w:rPr>
-      </w:pPr>
-      <w:r>
-        <w:rPr>
+          <w:highlight w:val="green"/>
+          <w:lang w:val="nb-NO"/>
+        </w:rPr>
+      </w:pPr>
+      <w:r>
+        <w:rPr>
+          <w:highlight w:val="green"/>
           <w:lang w:val="nb-NO"/>
         </w:rPr>
         <w:t xml:space="preserve">Fra </w:t>
@@ -304,6 +319,7 @@
       <w:proofErr w:type="spellStart"/>
       <w:r>
         <w:rPr>
+          <w:highlight w:val="green"/>
           <w:lang w:val="nb-NO"/>
         </w:rPr>
         <w:t>EMERGENCY_STOP</w:t>
@@ -311,6 +327,7 @@
       <w:proofErr w:type="spellEnd"/>
       <w:r>
         <w:rPr>
+          <w:highlight w:val="green"/>
           <w:lang w:val="nb-NO"/>
         </w:rPr>
         <w:t xml:space="preserve"> – må kunne endre retning opp og ned ved flere stopp uten at er i etasje</w:t>
@@ -329,6 +346,8 @@
           <w:lang w:val="nb-NO"/>
         </w:rPr>
       </w:pPr>
+      <w:bookmarkStart w:id="0" w:name="_GoBack"/>
+      <w:bookmarkEnd w:id="0"/>
       <w:proofErr w:type="spellStart"/>
       <w:r>
         <w:rPr>
@@ -1361,10 +1380,22 @@
         <w:rPr>
           <w:lang w:val="nb-NO"/>
         </w:rPr>
-        <w:t xml:space="preserve"> osv)</w:t>
-      </w:r>
-      <w:bookmarkStart w:id="0" w:name="_GoBack"/>
-      <w:bookmarkEnd w:id="0"/>
+        <w:t xml:space="preserve"> </w:t>
+      </w:r>
+      <w:proofErr w:type="spellStart"/>
+      <w:r>
+        <w:rPr>
+          <w:lang w:val="nb-NO"/>
+        </w:rPr>
+        <w:t>osv</w:t>
+      </w:r>
+      <w:proofErr w:type="spellEnd"/>
+      <w:r>
+        <w:rPr>
+          <w:lang w:val="nb-NO"/>
+        </w:rPr>
+        <w:t>)</w:t>
+      </w:r>
     </w:p>
     <w:p>
       <w:pPr>

</xml_diff>

<commit_message>
Added point to 'To do'-list, and marked some as done
</commit_message>
<xml_diff>
--- a/Dokumenter/To do - liste.docx
+++ b/Dokumenter/To do - liste.docx
@@ -379,643 +379,799 @@
         <w:rPr>
           <w:lang w:val="nb-NO"/>
         </w:rPr>
-        <w:t>Bruke FJERDE  og FØRSTE i stedet for 3  og 0 i ordersAbovePosition/ordersBelowPosition</w:t>
-      </w:r>
+        <w:t xml:space="preserve">Bruke FJERDE og FØRSTE i stedet for 3 og 0 i </w:t>
+      </w:r>
+      <w:proofErr w:type="spellStart"/>
+      <w:r>
+        <w:rPr>
+          <w:lang w:val="nb-NO"/>
+        </w:rPr>
+        <w:t>ordersAbovePosition</w:t>
+      </w:r>
+      <w:proofErr w:type="spellEnd"/>
+      <w:r>
+        <w:rPr>
+          <w:lang w:val="nb-NO"/>
+        </w:rPr>
+        <w:t>/</w:t>
+      </w:r>
+      <w:proofErr w:type="spellStart"/>
+      <w:r>
+        <w:rPr>
+          <w:lang w:val="nb-NO"/>
+        </w:rPr>
+        <w:t>ordersBelowPosition</w:t>
+      </w:r>
+      <w:proofErr w:type="spellEnd"/>
+    </w:p>
+    <w:p>
+      <w:pPr>
+        <w:pStyle w:val="Listeavsnitt"/>
+        <w:numPr>
+          <w:ilvl w:val="0"/>
+          <w:numId w:val="1"/>
+        </w:numPr>
+        <w:spacing w:line="480" w:lineRule="auto"/>
+        <w:rPr>
+          <w:lang w:val="nb-NO"/>
+        </w:rPr>
+      </w:pPr>
+      <w:r>
+        <w:rPr>
+          <w:lang w:val="nb-NO"/>
+        </w:rPr>
+        <w:t xml:space="preserve">Spørre </w:t>
+      </w:r>
+      <w:proofErr w:type="spellStart"/>
+      <w:r>
+        <w:rPr>
+          <w:lang w:val="nb-NO"/>
+        </w:rPr>
+        <w:t>studass</w:t>
+      </w:r>
+      <w:proofErr w:type="spellEnd"/>
+      <w:r>
+        <w:rPr>
+          <w:lang w:val="nb-NO"/>
+        </w:rPr>
+        <w:t xml:space="preserve"> hva som er best: Bruke </w:t>
+      </w:r>
+      <w:proofErr w:type="spellStart"/>
+      <w:r>
+        <w:rPr>
+          <w:lang w:val="nb-NO"/>
+        </w:rPr>
+        <w:t>N_FLOORS</w:t>
+      </w:r>
+      <w:proofErr w:type="spellEnd"/>
+      <w:r>
+        <w:rPr>
+          <w:lang w:val="nb-NO"/>
+        </w:rPr>
+        <w:t xml:space="preserve"> og </w:t>
+      </w:r>
+      <w:proofErr w:type="spellStart"/>
+      <w:r>
+        <w:rPr>
+          <w:lang w:val="nb-NO"/>
+        </w:rPr>
+        <w:t>N_BUTTONS</w:t>
+      </w:r>
+      <w:proofErr w:type="spellEnd"/>
+      <w:r>
+        <w:rPr>
+          <w:lang w:val="nb-NO"/>
+        </w:rPr>
+        <w:t xml:space="preserve"> når vi definerer </w:t>
+      </w:r>
+      <w:proofErr w:type="spellStart"/>
+      <w:r>
+        <w:rPr>
+          <w:lang w:val="nb-NO"/>
+        </w:rPr>
+        <w:t>order_matrix</w:t>
+      </w:r>
+      <w:proofErr w:type="spellEnd"/>
+      <w:r>
+        <w:rPr>
+          <w:lang w:val="nb-NO"/>
+        </w:rPr>
+        <w:t xml:space="preserve">, eller å ha en </w:t>
+      </w:r>
+      <w:proofErr w:type="spellStart"/>
+      <w:r>
+        <w:rPr>
+          <w:lang w:val="nb-NO"/>
+        </w:rPr>
+        <w:t>order.h</w:t>
+      </w:r>
+      <w:proofErr w:type="spellEnd"/>
+      <w:r>
+        <w:rPr>
+          <w:lang w:val="nb-NO"/>
+        </w:rPr>
+        <w:t xml:space="preserve"> som ikke avhenger av elev</w:t>
+      </w:r>
+    </w:p>
+    <w:p>
+      <w:pPr>
+        <w:pStyle w:val="Listeavsnitt"/>
+        <w:numPr>
+          <w:ilvl w:val="0"/>
+          <w:numId w:val="1"/>
+        </w:numPr>
+        <w:spacing w:line="480" w:lineRule="auto"/>
+        <w:rPr>
+          <w:highlight w:val="green"/>
+          <w:lang w:val="nb-NO"/>
+        </w:rPr>
+      </w:pPr>
+      <w:r>
+        <w:rPr>
+          <w:highlight w:val="green"/>
+          <w:lang w:val="nb-NO"/>
+        </w:rPr>
+        <w:t xml:space="preserve">Gjøre om </w:t>
+      </w:r>
+      <w:proofErr w:type="spellStart"/>
+      <w:r>
+        <w:rPr>
+          <w:highlight w:val="green"/>
+          <w:lang w:val="nb-NO"/>
+        </w:rPr>
+        <w:t>MotorDirection</w:t>
+      </w:r>
+      <w:proofErr w:type="spellEnd"/>
+      <w:r>
+        <w:rPr>
+          <w:highlight w:val="green"/>
+          <w:lang w:val="nb-NO"/>
+        </w:rPr>
+        <w:t xml:space="preserve"> og </w:t>
+      </w:r>
+      <w:proofErr w:type="spellStart"/>
+      <w:r>
+        <w:rPr>
+          <w:highlight w:val="green"/>
+          <w:lang w:val="nb-NO"/>
+        </w:rPr>
+        <w:t>LastMovingDirection</w:t>
+      </w:r>
+      <w:proofErr w:type="spellEnd"/>
+      <w:r>
+        <w:rPr>
+          <w:highlight w:val="green"/>
+          <w:lang w:val="nb-NO"/>
+        </w:rPr>
+        <w:t xml:space="preserve"> til private variabler med </w:t>
+      </w:r>
+      <w:proofErr w:type="spellStart"/>
+      <w:r>
+        <w:rPr>
+          <w:highlight w:val="green"/>
+          <w:lang w:val="nb-NO"/>
+        </w:rPr>
+        <w:t>get</w:t>
+      </w:r>
+      <w:proofErr w:type="spellEnd"/>
+      <w:r>
+        <w:rPr>
+          <w:highlight w:val="green"/>
+          <w:lang w:val="nb-NO"/>
+        </w:rPr>
+        <w:t xml:space="preserve">- og </w:t>
+      </w:r>
+      <w:proofErr w:type="spellStart"/>
+      <w:r>
+        <w:rPr>
+          <w:highlight w:val="green"/>
+          <w:lang w:val="nb-NO"/>
+        </w:rPr>
+        <w:t>set</w:t>
+      </w:r>
+      <w:proofErr w:type="spellEnd"/>
+      <w:r>
+        <w:rPr>
+          <w:highlight w:val="green"/>
+          <w:lang w:val="nb-NO"/>
+        </w:rPr>
+        <w:t>-funksjoner</w:t>
+      </w:r>
+    </w:p>
+    <w:p>
+      <w:pPr>
+        <w:pStyle w:val="Listeavsnitt"/>
+        <w:numPr>
+          <w:ilvl w:val="0"/>
+          <w:numId w:val="1"/>
+        </w:numPr>
+        <w:spacing w:line="480" w:lineRule="auto"/>
+        <w:rPr>
+          <w:lang w:val="nb-NO"/>
+        </w:rPr>
+      </w:pPr>
+      <w:proofErr w:type="spellStart"/>
+      <w:r>
+        <w:rPr>
+          <w:lang w:val="nb-NO"/>
+        </w:rPr>
+        <w:t>Init</w:t>
+      </w:r>
+      <w:proofErr w:type="spellEnd"/>
+      <w:r>
+        <w:rPr>
+          <w:lang w:val="nb-NO"/>
+        </w:rPr>
+        <w:t xml:space="preserve"> til nærmeste etasje </w:t>
+      </w:r>
+      <w:proofErr w:type="spellStart"/>
+      <w:r>
+        <w:rPr>
+          <w:lang w:val="nb-NO"/>
+        </w:rPr>
+        <w:t>elns</w:t>
+      </w:r>
+      <w:proofErr w:type="spellEnd"/>
+    </w:p>
+    <w:p>
+      <w:pPr>
+        <w:pStyle w:val="Listeavsnitt"/>
+        <w:numPr>
+          <w:ilvl w:val="1"/>
+          <w:numId w:val="1"/>
+        </w:numPr>
+        <w:spacing w:line="480" w:lineRule="auto"/>
+        <w:rPr>
+          <w:lang w:val="nb-NO"/>
+        </w:rPr>
+      </w:pPr>
+      <w:r>
+        <w:rPr>
+          <w:lang w:val="nb-NO"/>
+        </w:rPr>
+        <w:t xml:space="preserve">Må da endre </w:t>
+      </w:r>
+      <w:proofErr w:type="spellStart"/>
+      <w:r>
+        <w:rPr>
+          <w:lang w:val="nb-NO"/>
+        </w:rPr>
+        <w:t>WAITING_FOR_INIT</w:t>
+      </w:r>
+      <w:proofErr w:type="spellEnd"/>
+    </w:p>
+    <w:p>
+      <w:pPr>
+        <w:pStyle w:val="Listeavsnitt"/>
+        <w:numPr>
+          <w:ilvl w:val="0"/>
+          <w:numId w:val="1"/>
+        </w:numPr>
+        <w:spacing w:line="480" w:lineRule="auto"/>
+        <w:rPr>
+          <w:lang w:val="nb-NO"/>
+        </w:rPr>
+      </w:pPr>
+      <w:r>
+        <w:rPr>
+          <w:lang w:val="nb-NO"/>
+        </w:rPr>
+        <w:t xml:space="preserve">Skrive mer utfyllende og presist om hver modul som </w:t>
+      </w:r>
+      <w:proofErr w:type="spellStart"/>
+      <w:r>
+        <w:rPr>
+          <w:lang w:val="nb-NO"/>
+        </w:rPr>
+        <w:t>Doxygen</w:t>
+      </w:r>
+      <w:proofErr w:type="spellEnd"/>
+      <w:r>
+        <w:rPr>
+          <w:lang w:val="nb-NO"/>
+        </w:rPr>
+        <w:t>-kommentar</w:t>
+      </w:r>
+    </w:p>
+    <w:p>
+      <w:pPr>
+        <w:pStyle w:val="Listeavsnitt"/>
+        <w:numPr>
+          <w:ilvl w:val="0"/>
+          <w:numId w:val="1"/>
+        </w:numPr>
+        <w:spacing w:line="480" w:lineRule="auto"/>
+        <w:rPr>
+          <w:highlight w:val="green"/>
+          <w:lang w:val="nb-NO"/>
+        </w:rPr>
+      </w:pPr>
+      <w:r>
+        <w:rPr>
+          <w:highlight w:val="green"/>
+          <w:lang w:val="nb-NO"/>
+        </w:rPr>
+        <w:t xml:space="preserve">Endre alle </w:t>
+      </w:r>
+      <w:proofErr w:type="spellStart"/>
+      <w:r>
+        <w:rPr>
+          <w:highlight w:val="green"/>
+          <w:lang w:val="nb-NO"/>
+        </w:rPr>
+        <w:t>Doxygen</w:t>
+      </w:r>
+      <w:proofErr w:type="spellEnd"/>
+      <w:r>
+        <w:rPr>
+          <w:highlight w:val="green"/>
+          <w:lang w:val="nb-NO"/>
+        </w:rPr>
+        <w:t>-kommentarer til engelsk</w:t>
+      </w:r>
+    </w:p>
+    <w:p>
+      <w:pPr>
+        <w:pStyle w:val="Listeavsnitt"/>
+        <w:numPr>
+          <w:ilvl w:val="0"/>
+          <w:numId w:val="1"/>
+        </w:numPr>
+        <w:spacing w:line="480" w:lineRule="auto"/>
+        <w:ind w:left="714" w:hanging="357"/>
+        <w:rPr>
+          <w:highlight w:val="green"/>
+          <w:lang w:val="nb-NO"/>
+        </w:rPr>
+      </w:pPr>
+      <w:r>
+        <w:rPr>
+          <w:highlight w:val="green"/>
+          <w:lang w:val="nb-NO"/>
+        </w:rPr>
+        <w:t xml:space="preserve">Flytte </w:t>
+      </w:r>
+      <w:proofErr w:type="spellStart"/>
+      <w:r>
+        <w:rPr>
+          <w:highlight w:val="green"/>
+          <w:lang w:val="nb-NO"/>
+        </w:rPr>
+        <w:t>tydef</w:t>
+      </w:r>
+      <w:proofErr w:type="spellEnd"/>
+      <w:r>
+        <w:rPr>
+          <w:highlight w:val="green"/>
+          <w:lang w:val="nb-NO"/>
+        </w:rPr>
+        <w:t xml:space="preserve"> </w:t>
+      </w:r>
+      <w:proofErr w:type="spellStart"/>
+      <w:r>
+        <w:rPr>
+          <w:highlight w:val="green"/>
+          <w:lang w:val="nb-NO"/>
+        </w:rPr>
+        <w:t>enum</w:t>
+      </w:r>
+      <w:proofErr w:type="spellEnd"/>
+      <w:r>
+        <w:rPr>
+          <w:highlight w:val="green"/>
+          <w:lang w:val="nb-NO"/>
+        </w:rPr>
+        <w:t xml:space="preserve"> posisjon og global variabel Posisjon til </w:t>
+      </w:r>
+      <w:proofErr w:type="spellStart"/>
+      <w:r>
+        <w:rPr>
+          <w:highlight w:val="green"/>
+          <w:lang w:val="nb-NO"/>
+        </w:rPr>
+        <w:t>orders</w:t>
+      </w:r>
+      <w:proofErr w:type="spellEnd"/>
+      <w:r>
+        <w:rPr>
+          <w:highlight w:val="green"/>
+          <w:lang w:val="nb-NO"/>
+        </w:rPr>
+        <w:t xml:space="preserve">, siden </w:t>
+      </w:r>
+      <w:proofErr w:type="spellStart"/>
+      <w:r>
+        <w:rPr>
+          <w:highlight w:val="green"/>
+          <w:lang w:val="nb-NO"/>
+        </w:rPr>
+        <w:t>esm</w:t>
+      </w:r>
+      <w:proofErr w:type="spellEnd"/>
+      <w:r>
+        <w:rPr>
+          <w:highlight w:val="green"/>
+          <w:lang w:val="nb-NO"/>
+        </w:rPr>
+        <w:t xml:space="preserve"> skal hente fra </w:t>
+      </w:r>
+      <w:proofErr w:type="spellStart"/>
+      <w:r>
+        <w:rPr>
+          <w:highlight w:val="green"/>
+          <w:lang w:val="nb-NO"/>
+        </w:rPr>
+        <w:t>orders</w:t>
+      </w:r>
+      <w:proofErr w:type="spellEnd"/>
+      <w:r>
+        <w:rPr>
+          <w:highlight w:val="green"/>
+          <w:lang w:val="nb-NO"/>
+        </w:rPr>
+        <w:t xml:space="preserve"> men ikke motsatt, og begge moduler bruker </w:t>
+      </w:r>
+      <w:proofErr w:type="gramStart"/>
+      <w:r>
+        <w:rPr>
+          <w:highlight w:val="green"/>
+          <w:lang w:val="nb-NO"/>
+        </w:rPr>
+        <w:t>Posisjon...</w:t>
+      </w:r>
+      <w:proofErr w:type="gramEnd"/>
+    </w:p>
+    <w:p>
+      <w:pPr>
+        <w:pStyle w:val="Listeavsnitt"/>
+        <w:numPr>
+          <w:ilvl w:val="0"/>
+          <w:numId w:val="1"/>
+        </w:numPr>
+        <w:spacing w:line="480" w:lineRule="auto"/>
+        <w:ind w:left="714" w:hanging="357"/>
+        <w:rPr>
+          <w:lang w:val="nb-NO"/>
+        </w:rPr>
+      </w:pPr>
+      <w:proofErr w:type="gramStart"/>
+      <w:r>
+        <w:rPr>
+          <w:highlight w:val="green"/>
+          <w:lang w:val="nb-NO"/>
+        </w:rPr>
+        <w:lastRenderedPageBreak/>
+        <w:t>Gjøre</w:t>
+      </w:r>
+      <w:proofErr w:type="gramEnd"/>
+      <w:r>
+        <w:rPr>
+          <w:highlight w:val="green"/>
+          <w:lang w:val="nb-NO"/>
+        </w:rPr>
+        <w:t xml:space="preserve"> slik at </w:t>
+      </w:r>
+      <w:proofErr w:type="spellStart"/>
+      <w:r>
+        <w:rPr>
+          <w:highlight w:val="green"/>
+          <w:lang w:val="nb-NO"/>
+        </w:rPr>
+        <w:t>esm_stateSwitch</w:t>
+      </w:r>
+      <w:proofErr w:type="spellEnd"/>
+      <w:r>
+        <w:rPr>
+          <w:highlight w:val="green"/>
+          <w:lang w:val="nb-NO"/>
+        </w:rPr>
+        <w:t xml:space="preserve"> endrer på </w:t>
+      </w:r>
+      <w:proofErr w:type="spellStart"/>
+      <w:r>
+        <w:rPr>
+          <w:highlight w:val="green"/>
+          <w:lang w:val="nb-NO"/>
+        </w:rPr>
+        <w:t>CurrentState</w:t>
+      </w:r>
+      <w:proofErr w:type="spellEnd"/>
+      <w:r>
+        <w:rPr>
+          <w:highlight w:val="green"/>
+          <w:lang w:val="nb-NO"/>
+        </w:rPr>
+        <w:t xml:space="preserve"> også utenfor funksjonen (</w:t>
+      </w:r>
+      <w:proofErr w:type="spellStart"/>
+      <w:r>
+        <w:rPr>
+          <w:highlight w:val="green"/>
+          <w:lang w:val="nb-NO"/>
+        </w:rPr>
+        <w:t>vha</w:t>
+      </w:r>
+      <w:proofErr w:type="spellEnd"/>
+      <w:r>
+        <w:rPr>
+          <w:highlight w:val="green"/>
+          <w:lang w:val="nb-NO"/>
+        </w:rPr>
+        <w:t xml:space="preserve"> peker?)</w:t>
+      </w:r>
+    </w:p>
+    <w:p>
+      <w:pPr>
+        <w:pStyle w:val="Listeavsnitt"/>
+        <w:numPr>
+          <w:ilvl w:val="0"/>
+          <w:numId w:val="1"/>
+        </w:numPr>
+        <w:spacing w:line="480" w:lineRule="auto"/>
+        <w:ind w:left="714" w:hanging="357"/>
+        <w:rPr>
+          <w:highlight w:val="green"/>
+          <w:lang w:val="nb-NO"/>
+        </w:rPr>
+      </w:pPr>
+      <w:r>
+        <w:rPr>
+          <w:highlight w:val="green"/>
+          <w:lang w:val="nb-NO"/>
+        </w:rPr>
+        <w:t xml:space="preserve">Fikse </w:t>
+      </w:r>
+      <w:proofErr w:type="spellStart"/>
+      <w:r>
+        <w:rPr>
+          <w:highlight w:val="green"/>
+          <w:lang w:val="nb-NO"/>
+        </w:rPr>
+        <w:t>orders_</w:t>
+      </w:r>
+      <w:proofErr w:type="gramStart"/>
+      <w:r>
+        <w:rPr>
+          <w:highlight w:val="green"/>
+          <w:lang w:val="nb-NO"/>
+        </w:rPr>
+        <w:t>setPriorityDirectionAndReturnIfOrders</w:t>
+      </w:r>
+      <w:proofErr w:type="spellEnd"/>
+      <w:r>
+        <w:rPr>
+          <w:highlight w:val="green"/>
+          <w:lang w:val="nb-NO"/>
+        </w:rPr>
+        <w:t>(</w:t>
+      </w:r>
+      <w:proofErr w:type="gramEnd"/>
+      <w:r>
+        <w:rPr>
+          <w:highlight w:val="green"/>
+          <w:lang w:val="nb-NO"/>
+        </w:rPr>
+        <w:t xml:space="preserve">) til to funksjoner. Én setter retning. Én returnerer om det er bestilling. </w:t>
+      </w:r>
+    </w:p>
+    <w:p>
+      <w:pPr>
+        <w:pStyle w:val="Listeavsnitt"/>
+        <w:numPr>
+          <w:ilvl w:val="1"/>
+          <w:numId w:val="1"/>
+        </w:numPr>
+        <w:spacing w:line="480" w:lineRule="auto"/>
+        <w:rPr>
+          <w:highlight w:val="green"/>
+          <w:lang w:val="nb-NO"/>
+        </w:rPr>
+      </w:pPr>
+      <w:r>
+        <w:rPr>
+          <w:highlight w:val="green"/>
+          <w:lang w:val="nb-NO"/>
+        </w:rPr>
+        <w:t xml:space="preserve">Dele i to funksjoner </w:t>
+      </w:r>
+      <w:proofErr w:type="spellStart"/>
+      <w:r>
+        <w:rPr>
+          <w:highlight w:val="green"/>
+          <w:lang w:val="nb-NO"/>
+        </w:rPr>
+        <w:t>setPriorityDirection</w:t>
+      </w:r>
+      <w:proofErr w:type="spellEnd"/>
+      <w:r>
+        <w:rPr>
+          <w:highlight w:val="green"/>
+          <w:lang w:val="nb-NO"/>
+        </w:rPr>
+        <w:t xml:space="preserve"> og </w:t>
+      </w:r>
+      <w:proofErr w:type="spellStart"/>
+      <w:r>
+        <w:rPr>
+          <w:highlight w:val="green"/>
+          <w:lang w:val="nb-NO"/>
+        </w:rPr>
+        <w:t>existOrders</w:t>
+      </w:r>
+      <w:proofErr w:type="spellEnd"/>
+    </w:p>
+    <w:p>
+      <w:pPr>
+        <w:pStyle w:val="Listeavsnitt"/>
+        <w:numPr>
+          <w:ilvl w:val="1"/>
+          <w:numId w:val="1"/>
+        </w:numPr>
+        <w:spacing w:line="480" w:lineRule="auto"/>
+        <w:rPr>
+          <w:highlight w:val="green"/>
+          <w:lang w:val="nb-NO"/>
+        </w:rPr>
+      </w:pPr>
+      <w:r>
+        <w:rPr>
+          <w:highlight w:val="green"/>
+          <w:lang w:val="nb-NO"/>
+        </w:rPr>
+        <w:t xml:space="preserve">Endre bruk i </w:t>
+      </w:r>
+      <w:proofErr w:type="spellStart"/>
+      <w:r>
+        <w:rPr>
+          <w:highlight w:val="green"/>
+          <w:lang w:val="nb-NO"/>
+        </w:rPr>
+        <w:t>NOT_MOVING_AT_FLOOR</w:t>
+      </w:r>
+      <w:proofErr w:type="spellEnd"/>
+      <w:r>
+        <w:rPr>
+          <w:highlight w:val="green"/>
+          <w:lang w:val="nb-NO"/>
+        </w:rPr>
+        <w:t xml:space="preserve"> og </w:t>
+      </w:r>
+      <w:proofErr w:type="spellStart"/>
+      <w:r>
+        <w:rPr>
+          <w:highlight w:val="green"/>
+          <w:lang w:val="nb-NO"/>
+        </w:rPr>
+        <w:t>NOT_MOVING_BETWEEN_FLOORS</w:t>
+      </w:r>
+      <w:proofErr w:type="spellEnd"/>
+    </w:p>
+    <w:p>
+      <w:pPr>
+        <w:pStyle w:val="Listeavsnitt"/>
+        <w:numPr>
+          <w:ilvl w:val="1"/>
+          <w:numId w:val="1"/>
+        </w:numPr>
+        <w:spacing w:line="480" w:lineRule="auto"/>
+        <w:rPr>
+          <w:lang w:val="nb-NO"/>
+        </w:rPr>
+      </w:pPr>
+      <w:r>
+        <w:rPr>
+          <w:highlight w:val="green"/>
+          <w:lang w:val="nb-NO"/>
+        </w:rPr>
+        <w:t xml:space="preserve">Fikse logikk i </w:t>
+      </w:r>
+      <w:proofErr w:type="spellStart"/>
+      <w:r>
+        <w:rPr>
+          <w:highlight w:val="green"/>
+          <w:lang w:val="nb-NO"/>
+        </w:rPr>
+        <w:t>setPriorityDirection</w:t>
+      </w:r>
+      <w:proofErr w:type="spellEnd"/>
+    </w:p>
+    <w:p>
+      <w:pPr>
+        <w:pStyle w:val="Listeavsnitt"/>
+        <w:numPr>
+          <w:ilvl w:val="0"/>
+          <w:numId w:val="1"/>
+        </w:numPr>
+        <w:spacing w:line="480" w:lineRule="auto"/>
+        <w:ind w:left="714" w:hanging="357"/>
+        <w:rPr>
+          <w:lang w:val="nb-NO"/>
+        </w:rPr>
+      </w:pPr>
+      <w:r>
+        <w:rPr>
+          <w:lang w:val="nb-NO"/>
+        </w:rPr>
+        <w:t>Kommenter</w:t>
+      </w:r>
+      <w:r>
+        <w:rPr>
+          <w:lang w:val="nb-NO"/>
+        </w:rPr>
+        <w:t xml:space="preserve"> </w:t>
+      </w:r>
+      <w:r>
+        <w:rPr>
+          <w:lang w:val="nb-NO"/>
+        </w:rPr>
+        <w:t>alt</w:t>
+      </w:r>
+      <w:r>
+        <w:rPr>
+          <w:lang w:val="nb-NO"/>
+        </w:rPr>
+        <w:t xml:space="preserve"> i h-fil </w:t>
+      </w:r>
+      <w:proofErr w:type="spellStart"/>
+      <w:r>
+        <w:rPr>
+          <w:lang w:val="nb-NO"/>
+        </w:rPr>
+        <w:t>vha</w:t>
+      </w:r>
+      <w:proofErr w:type="spellEnd"/>
+      <w:r>
+        <w:rPr>
+          <w:lang w:val="nb-NO"/>
+        </w:rPr>
+        <w:t xml:space="preserve"> </w:t>
+      </w:r>
+      <w:proofErr w:type="spellStart"/>
+      <w:r>
+        <w:rPr>
+          <w:lang w:val="nb-NO"/>
+        </w:rPr>
+        <w:t>doxygen</w:t>
+      </w:r>
+      <w:proofErr w:type="spellEnd"/>
+    </w:p>
+    <w:p>
+      <w:pPr>
+        <w:pStyle w:val="Listeavsnitt"/>
+        <w:numPr>
+          <w:ilvl w:val="0"/>
+          <w:numId w:val="1"/>
+        </w:numPr>
+        <w:spacing w:line="480" w:lineRule="auto"/>
+        <w:ind w:left="714" w:hanging="357"/>
+        <w:rPr>
+          <w:highlight w:val="green"/>
+          <w:lang w:val="nb-NO"/>
+        </w:rPr>
+      </w:pPr>
+      <w:r>
+        <w:rPr>
+          <w:highlight w:val="green"/>
+          <w:lang w:val="nb-NO"/>
+        </w:rPr>
+        <w:t xml:space="preserve">Endre posisjonslogikken. Posisjonen skal endre seg når den er i etasje (til etasjen den er i) og i det den forlater etasjen. Den bruker da motorretningen til å avgjøre om den er over eller under etasjen den var i. </w:t>
+      </w:r>
+    </w:p>
+    <w:p>
+      <w:pPr>
+        <w:pStyle w:val="Listeavsnitt"/>
+        <w:numPr>
+          <w:ilvl w:val="1"/>
+          <w:numId w:val="1"/>
+        </w:numPr>
+        <w:spacing w:line="480" w:lineRule="auto"/>
+        <w:rPr>
+          <w:highlight w:val="green"/>
+          <w:lang w:val="nb-NO"/>
+        </w:rPr>
+      </w:pPr>
       <w:bookmarkStart w:id="0" w:name="_GoBack"/>
       <w:bookmarkEnd w:id="0"/>
-    </w:p>
-    <w:p>
-      <w:pPr>
-        <w:pStyle w:val="Listeavsnitt"/>
-        <w:numPr>
-          <w:ilvl w:val="0"/>
-          <w:numId w:val="1"/>
-        </w:numPr>
-        <w:spacing w:line="480" w:lineRule="auto"/>
-        <w:rPr>
-          <w:lang w:val="nb-NO"/>
-        </w:rPr>
-      </w:pPr>
-      <w:r>
-        <w:rPr>
-          <w:lang w:val="nb-NO"/>
-        </w:rPr>
-        <w:t xml:space="preserve">Gjøre om </w:t>
-      </w:r>
-      <w:proofErr w:type="spellStart"/>
-      <w:r>
-        <w:rPr>
-          <w:lang w:val="nb-NO"/>
-        </w:rPr>
-        <w:t>MotorDirection</w:t>
-      </w:r>
-      <w:proofErr w:type="spellEnd"/>
-      <w:r>
-        <w:rPr>
-          <w:lang w:val="nb-NO"/>
-        </w:rPr>
-        <w:t xml:space="preserve"> og </w:t>
-      </w:r>
-      <w:proofErr w:type="spellStart"/>
-      <w:r>
-        <w:rPr>
-          <w:lang w:val="nb-NO"/>
-        </w:rPr>
-        <w:t>LastMovingDirection</w:t>
-      </w:r>
-      <w:proofErr w:type="spellEnd"/>
-      <w:r>
-        <w:rPr>
-          <w:lang w:val="nb-NO"/>
-        </w:rPr>
-        <w:t xml:space="preserve"> til private variabler med </w:t>
-      </w:r>
-      <w:proofErr w:type="spellStart"/>
-      <w:r>
-        <w:rPr>
-          <w:lang w:val="nb-NO"/>
-        </w:rPr>
-        <w:t>get</w:t>
-      </w:r>
-      <w:proofErr w:type="spellEnd"/>
-      <w:r>
-        <w:rPr>
-          <w:lang w:val="nb-NO"/>
-        </w:rPr>
-        <w:t xml:space="preserve">- og </w:t>
-      </w:r>
-      <w:proofErr w:type="spellStart"/>
-      <w:r>
-        <w:rPr>
-          <w:lang w:val="nb-NO"/>
-        </w:rPr>
-        <w:t>set</w:t>
-      </w:r>
-      <w:proofErr w:type="spellEnd"/>
-      <w:r>
-        <w:rPr>
-          <w:lang w:val="nb-NO"/>
-        </w:rPr>
-        <w:t>-funksjoner</w:t>
-      </w:r>
-    </w:p>
-    <w:p>
-      <w:pPr>
-        <w:pStyle w:val="Listeavsnitt"/>
-        <w:numPr>
-          <w:ilvl w:val="0"/>
-          <w:numId w:val="1"/>
-        </w:numPr>
-        <w:spacing w:line="480" w:lineRule="auto"/>
-        <w:rPr>
-          <w:lang w:val="nb-NO"/>
-        </w:rPr>
-      </w:pPr>
-      <w:proofErr w:type="spellStart"/>
-      <w:r>
-        <w:rPr>
-          <w:lang w:val="nb-NO"/>
-        </w:rPr>
-        <w:t>Init</w:t>
-      </w:r>
-      <w:proofErr w:type="spellEnd"/>
-      <w:r>
-        <w:rPr>
-          <w:lang w:val="nb-NO"/>
-        </w:rPr>
-        <w:t xml:space="preserve"> til nærmeste etasje </w:t>
-      </w:r>
-      <w:proofErr w:type="spellStart"/>
-      <w:r>
-        <w:rPr>
-          <w:lang w:val="nb-NO"/>
-        </w:rPr>
-        <w:t>elns</w:t>
-      </w:r>
-      <w:proofErr w:type="spellEnd"/>
-    </w:p>
-    <w:p>
-      <w:pPr>
-        <w:pStyle w:val="Listeavsnitt"/>
-        <w:numPr>
-          <w:ilvl w:val="0"/>
-          <w:numId w:val="1"/>
-        </w:numPr>
-        <w:spacing w:line="480" w:lineRule="auto"/>
-        <w:rPr>
-          <w:lang w:val="nb-NO"/>
-        </w:rPr>
-      </w:pPr>
-      <w:r>
-        <w:rPr>
-          <w:lang w:val="nb-NO"/>
-        </w:rPr>
-        <w:t xml:space="preserve">Skrive mer utfyllende og presist om hver modul som </w:t>
-      </w:r>
-      <w:proofErr w:type="spellStart"/>
-      <w:r>
-        <w:rPr>
-          <w:lang w:val="nb-NO"/>
-        </w:rPr>
-        <w:t>Doxygen</w:t>
-      </w:r>
-      <w:proofErr w:type="spellEnd"/>
-      <w:r>
-        <w:rPr>
-          <w:lang w:val="nb-NO"/>
-        </w:rPr>
-        <w:t>-kommentar</w:t>
-      </w:r>
-    </w:p>
-    <w:p>
-      <w:pPr>
-        <w:pStyle w:val="Listeavsnitt"/>
-        <w:numPr>
-          <w:ilvl w:val="0"/>
-          <w:numId w:val="1"/>
-        </w:numPr>
-        <w:spacing w:line="480" w:lineRule="auto"/>
-        <w:rPr>
-          <w:lang w:val="nb-NO"/>
-        </w:rPr>
-      </w:pPr>
-      <w:r>
-        <w:rPr>
-          <w:lang w:val="nb-NO"/>
-        </w:rPr>
-        <w:t xml:space="preserve">Endre alle </w:t>
-      </w:r>
-      <w:proofErr w:type="spellStart"/>
-      <w:r>
-        <w:rPr>
-          <w:lang w:val="nb-NO"/>
-        </w:rPr>
-        <w:t>Doxygen</w:t>
-      </w:r>
-      <w:proofErr w:type="spellEnd"/>
-      <w:r>
-        <w:rPr>
-          <w:lang w:val="nb-NO"/>
-        </w:rPr>
-        <w:t>-kommentarer til engelsk</w:t>
-      </w:r>
-    </w:p>
-    <w:p>
-      <w:pPr>
-        <w:pStyle w:val="Listeavsnitt"/>
-        <w:numPr>
-          <w:ilvl w:val="0"/>
-          <w:numId w:val="1"/>
-        </w:numPr>
-        <w:spacing w:line="480" w:lineRule="auto"/>
-        <w:ind w:left="714" w:hanging="357"/>
-        <w:rPr>
-          <w:highlight w:val="green"/>
-          <w:lang w:val="nb-NO"/>
-        </w:rPr>
-      </w:pPr>
-      <w:r>
-        <w:rPr>
-          <w:highlight w:val="green"/>
-          <w:lang w:val="nb-NO"/>
-        </w:rPr>
-        <w:t xml:space="preserve">Flytte </w:t>
-      </w:r>
-      <w:proofErr w:type="spellStart"/>
-      <w:r>
-        <w:rPr>
-          <w:highlight w:val="green"/>
-          <w:lang w:val="nb-NO"/>
-        </w:rPr>
-        <w:t>tydef</w:t>
-      </w:r>
-      <w:proofErr w:type="spellEnd"/>
-      <w:r>
-        <w:rPr>
-          <w:highlight w:val="green"/>
-          <w:lang w:val="nb-NO"/>
-        </w:rPr>
-        <w:t xml:space="preserve"> </w:t>
-      </w:r>
-      <w:proofErr w:type="spellStart"/>
-      <w:r>
-        <w:rPr>
-          <w:highlight w:val="green"/>
-          <w:lang w:val="nb-NO"/>
-        </w:rPr>
-        <w:t>enum</w:t>
-      </w:r>
-      <w:proofErr w:type="spellEnd"/>
-      <w:r>
-        <w:rPr>
-          <w:highlight w:val="green"/>
-          <w:lang w:val="nb-NO"/>
-        </w:rPr>
-        <w:t xml:space="preserve"> posisjon og global variabel Posisjon til </w:t>
-      </w:r>
-      <w:proofErr w:type="spellStart"/>
-      <w:r>
-        <w:rPr>
-          <w:highlight w:val="green"/>
-          <w:lang w:val="nb-NO"/>
-        </w:rPr>
-        <w:t>orders</w:t>
-      </w:r>
-      <w:proofErr w:type="spellEnd"/>
-      <w:r>
-        <w:rPr>
-          <w:highlight w:val="green"/>
-          <w:lang w:val="nb-NO"/>
-        </w:rPr>
-        <w:t xml:space="preserve">, siden </w:t>
-      </w:r>
-      <w:proofErr w:type="spellStart"/>
-      <w:r>
-        <w:rPr>
-          <w:highlight w:val="green"/>
-          <w:lang w:val="nb-NO"/>
-        </w:rPr>
-        <w:t>esm</w:t>
-      </w:r>
-      <w:proofErr w:type="spellEnd"/>
-      <w:r>
-        <w:rPr>
-          <w:highlight w:val="green"/>
-          <w:lang w:val="nb-NO"/>
-        </w:rPr>
-        <w:t xml:space="preserve"> skal hente fra </w:t>
-      </w:r>
-      <w:proofErr w:type="spellStart"/>
-      <w:r>
-        <w:rPr>
-          <w:highlight w:val="green"/>
-          <w:lang w:val="nb-NO"/>
-        </w:rPr>
-        <w:t>orders</w:t>
-      </w:r>
-      <w:proofErr w:type="spellEnd"/>
-      <w:r>
-        <w:rPr>
-          <w:highlight w:val="green"/>
-          <w:lang w:val="nb-NO"/>
-        </w:rPr>
-        <w:t xml:space="preserve"> men ikke motsatt, og begge moduler bruker </w:t>
-      </w:r>
-      <w:proofErr w:type="gramStart"/>
-      <w:r>
-        <w:rPr>
-          <w:highlight w:val="green"/>
-          <w:lang w:val="nb-NO"/>
-        </w:rPr>
-        <w:t>Posisjon...</w:t>
-      </w:r>
-      <w:proofErr w:type="gramEnd"/>
-    </w:p>
-    <w:p>
-      <w:pPr>
-        <w:pStyle w:val="Listeavsnitt"/>
-        <w:numPr>
-          <w:ilvl w:val="0"/>
-          <w:numId w:val="1"/>
-        </w:numPr>
-        <w:spacing w:line="480" w:lineRule="auto"/>
-        <w:ind w:left="714" w:hanging="357"/>
-        <w:rPr>
-          <w:lang w:val="nb-NO"/>
-        </w:rPr>
-      </w:pPr>
-      <w:proofErr w:type="gramStart"/>
-      <w:r>
-        <w:rPr>
-          <w:highlight w:val="green"/>
-          <w:lang w:val="nb-NO"/>
-        </w:rPr>
-        <w:t>Gjøre</w:t>
-      </w:r>
-      <w:proofErr w:type="gramEnd"/>
-      <w:r>
-        <w:rPr>
-          <w:highlight w:val="green"/>
-          <w:lang w:val="nb-NO"/>
-        </w:rPr>
-        <w:t xml:space="preserve"> slik at </w:t>
-      </w:r>
-      <w:proofErr w:type="spellStart"/>
-      <w:r>
-        <w:rPr>
-          <w:highlight w:val="green"/>
-          <w:lang w:val="nb-NO"/>
-        </w:rPr>
-        <w:t>esm_stateSwitch</w:t>
-      </w:r>
-      <w:proofErr w:type="spellEnd"/>
-      <w:r>
-        <w:rPr>
-          <w:highlight w:val="green"/>
-          <w:lang w:val="nb-NO"/>
-        </w:rPr>
-        <w:t xml:space="preserve"> endrer på </w:t>
-      </w:r>
-      <w:proofErr w:type="spellStart"/>
-      <w:r>
-        <w:rPr>
-          <w:highlight w:val="green"/>
-          <w:lang w:val="nb-NO"/>
-        </w:rPr>
-        <w:t>CurrentState</w:t>
-      </w:r>
-      <w:proofErr w:type="spellEnd"/>
-      <w:r>
-        <w:rPr>
-          <w:highlight w:val="green"/>
-          <w:lang w:val="nb-NO"/>
-        </w:rPr>
-        <w:t xml:space="preserve"> også utenfor funksjonen (</w:t>
-      </w:r>
-      <w:proofErr w:type="spellStart"/>
-      <w:r>
-        <w:rPr>
-          <w:highlight w:val="green"/>
-          <w:lang w:val="nb-NO"/>
-        </w:rPr>
-        <w:t>vha</w:t>
-      </w:r>
-      <w:proofErr w:type="spellEnd"/>
-      <w:r>
-        <w:rPr>
-          <w:highlight w:val="green"/>
-          <w:lang w:val="nb-NO"/>
-        </w:rPr>
-        <w:t xml:space="preserve"> peker?)</w:t>
-      </w:r>
-    </w:p>
-    <w:p>
-      <w:pPr>
-        <w:pStyle w:val="Listeavsnitt"/>
-        <w:numPr>
-          <w:ilvl w:val="0"/>
-          <w:numId w:val="1"/>
-        </w:numPr>
-        <w:spacing w:line="480" w:lineRule="auto"/>
-        <w:ind w:left="714" w:hanging="357"/>
-        <w:rPr>
-          <w:lang w:val="nb-NO"/>
-        </w:rPr>
-      </w:pPr>
-      <w:r>
-        <w:rPr>
-          <w:lang w:val="nb-NO"/>
-        </w:rPr>
-        <w:t xml:space="preserve">Fikse </w:t>
-      </w:r>
-      <w:proofErr w:type="spellStart"/>
-      <w:r>
-        <w:rPr>
-          <w:lang w:val="nb-NO"/>
-        </w:rPr>
-        <w:t>orders_</w:t>
-      </w:r>
-      <w:proofErr w:type="gramStart"/>
-      <w:r>
-        <w:rPr>
-          <w:lang w:val="nb-NO"/>
-        </w:rPr>
-        <w:t>setPriorityDirectionAndReturnIfOrders</w:t>
-      </w:r>
-      <w:proofErr w:type="spellEnd"/>
-      <w:r>
-        <w:rPr>
-          <w:lang w:val="nb-NO"/>
-        </w:rPr>
-        <w:t>(</w:t>
-      </w:r>
-      <w:proofErr w:type="gramEnd"/>
-      <w:r>
-        <w:rPr>
-          <w:lang w:val="nb-NO"/>
-        </w:rPr>
-        <w:t>)</w:t>
-      </w:r>
-      <w:r>
-        <w:rPr>
-          <w:lang w:val="nb-NO"/>
-        </w:rPr>
-        <w:t xml:space="preserve"> til to funksjoner. Én setter retning. Én returnerer om det er bestilling. </w:t>
-      </w:r>
-    </w:p>
-    <w:p>
-      <w:pPr>
-        <w:pStyle w:val="Listeavsnitt"/>
-        <w:numPr>
-          <w:ilvl w:val="1"/>
-          <w:numId w:val="1"/>
-        </w:numPr>
-        <w:spacing w:line="480" w:lineRule="auto"/>
-        <w:rPr>
-          <w:highlight w:val="green"/>
-          <w:lang w:val="nb-NO"/>
-        </w:rPr>
-      </w:pPr>
-      <w:r>
-        <w:rPr>
-          <w:highlight w:val="green"/>
-          <w:lang w:val="nb-NO"/>
-        </w:rPr>
-        <w:lastRenderedPageBreak/>
-        <w:t xml:space="preserve">Dele i to funksjoner </w:t>
-      </w:r>
-      <w:proofErr w:type="spellStart"/>
-      <w:r>
-        <w:rPr>
-          <w:highlight w:val="green"/>
-          <w:lang w:val="nb-NO"/>
-        </w:rPr>
-        <w:t>setPriorityDirection</w:t>
-      </w:r>
-      <w:proofErr w:type="spellEnd"/>
-      <w:r>
-        <w:rPr>
-          <w:highlight w:val="green"/>
-          <w:lang w:val="nb-NO"/>
-        </w:rPr>
-        <w:t xml:space="preserve"> og </w:t>
-      </w:r>
-      <w:proofErr w:type="spellStart"/>
-      <w:r>
-        <w:rPr>
-          <w:highlight w:val="green"/>
-          <w:lang w:val="nb-NO"/>
-        </w:rPr>
-        <w:t>existOrders</w:t>
-      </w:r>
-      <w:proofErr w:type="spellEnd"/>
-    </w:p>
-    <w:p>
-      <w:pPr>
-        <w:pStyle w:val="Listeavsnitt"/>
-        <w:numPr>
-          <w:ilvl w:val="1"/>
-          <w:numId w:val="1"/>
-        </w:numPr>
-        <w:spacing w:line="480" w:lineRule="auto"/>
-        <w:rPr>
-          <w:highlight w:val="green"/>
-          <w:lang w:val="nb-NO"/>
-        </w:rPr>
-      </w:pPr>
-      <w:r>
-        <w:rPr>
-          <w:highlight w:val="green"/>
-          <w:lang w:val="nb-NO"/>
-        </w:rPr>
-        <w:t xml:space="preserve">Endre bruk i </w:t>
-      </w:r>
-      <w:proofErr w:type="spellStart"/>
-      <w:r>
-        <w:rPr>
-          <w:highlight w:val="green"/>
-          <w:lang w:val="nb-NO"/>
-        </w:rPr>
-        <w:t>NOT_MOVING_AT_FLOOR</w:t>
-      </w:r>
-      <w:proofErr w:type="spellEnd"/>
-      <w:r>
-        <w:rPr>
-          <w:highlight w:val="green"/>
-          <w:lang w:val="nb-NO"/>
-        </w:rPr>
-        <w:t xml:space="preserve"> og </w:t>
-      </w:r>
-      <w:proofErr w:type="spellStart"/>
-      <w:r>
-        <w:rPr>
-          <w:highlight w:val="green"/>
-          <w:lang w:val="nb-NO"/>
-        </w:rPr>
-        <w:t>NOT_MOVING_BETWEEN_FLOORS</w:t>
-      </w:r>
-      <w:proofErr w:type="spellEnd"/>
-    </w:p>
-    <w:p>
-      <w:pPr>
-        <w:pStyle w:val="Listeavsnitt"/>
-        <w:numPr>
-          <w:ilvl w:val="1"/>
-          <w:numId w:val="1"/>
-        </w:numPr>
-        <w:spacing w:line="480" w:lineRule="auto"/>
-        <w:rPr>
-          <w:lang w:val="nb-NO"/>
-        </w:rPr>
-      </w:pPr>
-      <w:r>
-        <w:rPr>
-          <w:lang w:val="nb-NO"/>
-        </w:rPr>
-        <w:t xml:space="preserve">Fikse logikk i </w:t>
-      </w:r>
-      <w:proofErr w:type="spellStart"/>
-      <w:r>
-        <w:rPr>
-          <w:lang w:val="nb-NO"/>
-        </w:rPr>
-        <w:t>setPriorityDirection</w:t>
-      </w:r>
-      <w:proofErr w:type="spellEnd"/>
-    </w:p>
-    <w:p>
-      <w:pPr>
-        <w:pStyle w:val="Listeavsnitt"/>
-        <w:numPr>
-          <w:ilvl w:val="0"/>
-          <w:numId w:val="1"/>
-        </w:numPr>
-        <w:spacing w:line="480" w:lineRule="auto"/>
-        <w:ind w:left="714" w:hanging="357"/>
-        <w:rPr>
-          <w:lang w:val="nb-NO"/>
-        </w:rPr>
-      </w:pPr>
-      <w:r>
-        <w:rPr>
-          <w:lang w:val="nb-NO"/>
-        </w:rPr>
-        <w:t>Kommenter</w:t>
-      </w:r>
-      <w:r>
-        <w:rPr>
-          <w:lang w:val="nb-NO"/>
-        </w:rPr>
-        <w:t xml:space="preserve"> </w:t>
-      </w:r>
-      <w:r>
-        <w:rPr>
-          <w:lang w:val="nb-NO"/>
-        </w:rPr>
-        <w:t>alt</w:t>
-      </w:r>
-      <w:r>
-        <w:rPr>
-          <w:lang w:val="nb-NO"/>
-        </w:rPr>
-        <w:t xml:space="preserve"> i h-fil </w:t>
-      </w:r>
-      <w:proofErr w:type="spellStart"/>
-      <w:r>
-        <w:rPr>
-          <w:lang w:val="nb-NO"/>
-        </w:rPr>
-        <w:t>vha</w:t>
-      </w:r>
-      <w:proofErr w:type="spellEnd"/>
-      <w:r>
-        <w:rPr>
-          <w:lang w:val="nb-NO"/>
-        </w:rPr>
-        <w:t xml:space="preserve"> </w:t>
-      </w:r>
-      <w:proofErr w:type="spellStart"/>
-      <w:r>
-        <w:rPr>
-          <w:lang w:val="nb-NO"/>
-        </w:rPr>
-        <w:t>doxygen</w:t>
-      </w:r>
-      <w:proofErr w:type="spellEnd"/>
-    </w:p>
-    <w:p>
-      <w:pPr>
-        <w:pStyle w:val="Listeavsnitt"/>
-        <w:numPr>
-          <w:ilvl w:val="0"/>
-          <w:numId w:val="1"/>
-        </w:numPr>
-        <w:spacing w:line="480" w:lineRule="auto"/>
-        <w:ind w:left="714" w:hanging="357"/>
-        <w:rPr>
-          <w:lang w:val="nb-NO"/>
-        </w:rPr>
-      </w:pPr>
-      <w:r>
-        <w:rPr>
-          <w:lang w:val="nb-NO"/>
-        </w:rPr>
-        <w:t xml:space="preserve">Endre posisjonslogikken. Posisjonen skal endre seg når den er i etasje (til etasjen den er i) og i det den forlater etasjen. Den bruker da motorretningen til å avgjøre om den er over eller under etasjen den var i. </w:t>
-      </w:r>
-    </w:p>
-    <w:p>
-      <w:pPr>
-        <w:pStyle w:val="Listeavsnitt"/>
-        <w:numPr>
-          <w:ilvl w:val="1"/>
-          <w:numId w:val="1"/>
-        </w:numPr>
-        <w:spacing w:line="480" w:lineRule="auto"/>
-        <w:rPr>
-          <w:highlight w:val="green"/>
-          <w:lang w:val="nb-NO"/>
-        </w:rPr>
-      </w:pPr>
       <w:r>
         <w:rPr>
           <w:highlight w:val="green"/>
@@ -1470,13 +1626,33 @@
       <w:pPr>
         <w:pStyle w:val="Listeavsnitt"/>
         <w:numPr>
-          <w:ilvl w:val="0"/>
+          <w:ilvl w:val="1"/>
           <w:numId w:val="3"/>
         </w:numPr>
         <w:rPr>
           <w:lang w:val="nb-NO"/>
         </w:rPr>
       </w:pPr>
+      <w:r>
+        <w:rPr>
+          <w:lang w:val="nb-NO"/>
+        </w:rPr>
+        <w:t xml:space="preserve">Spørre </w:t>
+      </w:r>
+      <w:proofErr w:type="spellStart"/>
+      <w:r>
+        <w:rPr>
+          <w:lang w:val="nb-NO"/>
+        </w:rPr>
+        <w:t>studass</w:t>
+      </w:r>
+      <w:proofErr w:type="spellEnd"/>
+      <w:r>
+        <w:rPr>
+          <w:lang w:val="nb-NO"/>
+        </w:rPr>
+        <w:t xml:space="preserve"> om man skal bruke funksjonsnavn eller enda høyere abstraksjonsnivå</w:t>
+      </w:r>
     </w:p>
     <w:p>
       <w:pPr>

</xml_diff>